<commit_message>
changed header and title page
</commit_message>
<xml_diff>
--- a/Towards 2016-Q3 Report.docx
+++ b/Towards 2016-Q3 Report.docx
@@ -12,8 +12,6 @@
           <w:szCs w:val="40"/>
         </w:rPr>
       </w:pPr>
-      <w:bookmarkStart w:id="0" w:name="_GoBack"/>
-      <w:bookmarkEnd w:id="0"/>
     </w:p>
     <w:p>
       <w:pPr>
@@ -434,7 +432,18 @@
                                   <w:sz w:val="56"/>
                                   <w:szCs w:val="56"/>
                                 </w:rPr>
-                                <w:t>2016 – Q2</w:t>
+                                <w:t>2016 – Q</w:t>
+                              </w:r>
+                              <w:r>
+                                <w:rPr>
+                                  <w:rFonts w:asciiTheme="majorHAnsi" w:eastAsiaTheme="majorEastAsia" w:hAnsiTheme="majorHAnsi" w:cstheme="majorBidi"/>
+                                  <w:b/>
+                                  <w:bCs/>
+                                  <w:color w:val="FFFFFF" w:themeColor="background1"/>
+                                  <w:sz w:val="56"/>
+                                  <w:szCs w:val="56"/>
+                                </w:rPr>
+                                <w:t>3</w:t>
                               </w:r>
                             </w:p>
                             <w:p>
@@ -688,7 +697,18 @@
                             <w:sz w:val="56"/>
                             <w:szCs w:val="56"/>
                           </w:rPr>
-                          <w:t>2016 – Q2</w:t>
+                          <w:t>2016 – Q</w:t>
+                        </w:r>
+                        <w:r>
+                          <w:rPr>
+                            <w:rFonts w:asciiTheme="majorHAnsi" w:eastAsiaTheme="majorEastAsia" w:hAnsiTheme="majorHAnsi" w:cstheme="majorBidi"/>
+                            <w:b/>
+                            <w:bCs/>
+                            <w:color w:val="FFFFFF" w:themeColor="background1"/>
+                            <w:sz w:val="56"/>
+                            <w:szCs w:val="56"/>
+                          </w:rPr>
+                          <w:t>3</w:t>
                         </w:r>
                       </w:p>
                       <w:p>
@@ -723,6 +743,7 @@
                           <w:dataBinding w:prefixMappings="xmlns:ns0='http://schemas.openxmlformats.org/package/2006/metadata/core-properties' xmlns:ns1='http://purl.org/dc/elements/1.1/'" w:xpath="/ns0:coreProperties[1]/ns1:creator[1]" w:storeItemID="{6C3C8BC8-F283-45AE-878A-BAB7291924A1}"/>
                           <w:text/>
                         </w:sdtPr>
+                        <w:sdtEndPr/>
                         <w:sdtContent>
                           <w:p>
                             <w:pPr>
@@ -773,6 +794,7 @@
                           <w:dataBinding w:prefixMappings="xmlns:ns0='http://schemas.openxmlformats.org/officeDocument/2006/extended-properties'" w:xpath="/ns0:Properties[1]/ns0:Company[1]" w:storeItemID="{6668398D-A668-4E3E-A5EB-62B293D839F1}"/>
                           <w:text/>
                         </w:sdtPr>
+                        <w:sdtEndPr/>
                         <w:sdtContent>
                           <w:p>
                             <w:pPr>
@@ -813,6 +835,7 @@
                             <w:calendar w:val="gregorian"/>
                           </w:date>
                         </w:sdtPr>
+                        <w:sdtEndPr/>
                         <w:sdtContent>
                           <w:p>
                             <w:pPr>
@@ -1140,6 +1163,8 @@
             </w:rPr>
             <w:t>Contents</w:t>
           </w:r>
+          <w:bookmarkStart w:id="0" w:name="_GoBack"/>
+          <w:bookmarkEnd w:id="0"/>
         </w:p>
         <w:p>
           <w:pPr>
@@ -17488,7 +17513,7 @@
         <w:rFonts w:ascii="Calibri" w:eastAsiaTheme="majorEastAsia" w:hAnsi="Calibri" w:cstheme="majorBidi"/>
         <w:noProof/>
       </w:rPr>
-      <w:t>21</w:t>
+      <w:t>4</w:t>
     </w:r>
     <w:r>
       <w:rPr>
@@ -17690,7 +17715,7 @@
       <w:rPr>
         <w:sz w:val="28"/>
       </w:rPr>
-      <w:t>2</w:t>
+      <w:t>3</w:t>
     </w:r>
     <w:r>
       <w:rPr>
@@ -22631,7 +22656,7 @@
 </file>
 
 <file path=customXml/itemProps2.xml><?xml version="1.0" encoding="utf-8"?>
-<ds:datastoreItem xmlns:ds="http://schemas.openxmlformats.org/officeDocument/2006/customXml" ds:itemID="{0692B2D1-9E83-4063-923B-17909209F354}">
+<ds:datastoreItem xmlns:ds="http://schemas.openxmlformats.org/officeDocument/2006/customXml" ds:itemID="{BB44A03D-0BB0-46D1-B365-49003552BC1B}">
   <ds:schemaRefs>
     <ds:schemaRef ds:uri="http://schemas.openxmlformats.org/officeDocument/2006/bibliography"/>
   </ds:schemaRefs>

</xml_diff>

<commit_message>
changed asof date from June 29 to September 28
</commit_message>
<xml_diff>
--- a/Towards 2016-Q3 Report.docx
+++ b/Towards 2016-Q3 Report.docx
@@ -1163,8 +1163,6 @@
             </w:rPr>
             <w:t>Contents</w:t>
           </w:r>
-          <w:bookmarkStart w:id="0" w:name="_GoBack"/>
-          <w:bookmarkEnd w:id="0"/>
         </w:p>
         <w:p>
           <w:pPr>
@@ -2951,8 +2949,8 @@
         </w:p>
       </w:sdtContent>
     </w:sdt>
-    <w:bookmarkStart w:id="1" w:name="_Toc330753585" w:displacedByCustomXml="prev"/>
-    <w:bookmarkEnd w:id="1"/>
+    <w:bookmarkStart w:id="0" w:name="_Toc330753585" w:displacedByCustomXml="prev"/>
+    <w:bookmarkEnd w:id="0"/>
     <w:p>
       <w:pPr>
         <w:spacing w:after="120" w:line="360" w:lineRule="auto"/>
@@ -3032,14 +3030,14 @@
           <w:rFonts w:ascii="Arial" w:hAnsi="Arial" w:cs="Arial"/>
         </w:rPr>
       </w:pPr>
-      <w:bookmarkStart w:id="2" w:name="_Toc456547908"/>
+      <w:bookmarkStart w:id="1" w:name="_Toc456547908"/>
       <w:r>
         <w:rPr>
           <w:rFonts w:ascii="Arial" w:hAnsi="Arial" w:cs="Arial"/>
         </w:rPr>
         <w:t>Overview</w:t>
       </w:r>
-      <w:bookmarkEnd w:id="2"/>
+      <w:bookmarkEnd w:id="1"/>
       <w:r>
         <w:rPr>
           <w:rFonts w:ascii="Arial" w:hAnsi="Arial" w:cs="Arial"/>
@@ -3462,7 +3460,7 @@
         </w:rPr>
         <w:t>here are still a number of these class B ranges available from Universities and other third-party sources. Costs are e</w:t>
       </w:r>
-      <w:bookmarkStart w:id="3" w:name="_Toc456547909"/>
+      <w:bookmarkStart w:id="2" w:name="_Toc456547909"/>
       <w:r>
         <w:rPr>
           <w:rFonts w:ascii="Arial" w:hAnsi="Arial" w:cs="Arial"/>
@@ -3479,7 +3477,7 @@
       <w:r>
         <w:t>Executive Summary</w:t>
       </w:r>
-      <w:bookmarkEnd w:id="3"/>
+      <w:bookmarkEnd w:id="2"/>
     </w:p>
     <w:p>
       <w:pPr>
@@ -3782,7 +3780,25 @@
           <w:color w:val="000000" w:themeColor="text1"/>
           <w:sz w:val="24"/>
         </w:rPr>
-        <w:t xml:space="preserve"> clients are moved from Soarian to Millennium.</w:t>
+        <w:t xml:space="preserve"> clients are moved from </w:t>
+      </w:r>
+      <w:proofErr w:type="spellStart"/>
+      <w:r>
+        <w:rPr>
+          <w:rFonts w:ascii="Arial" w:hAnsi="Arial" w:cs="Arial"/>
+          <w:color w:val="000000" w:themeColor="text1"/>
+          <w:sz w:val="24"/>
+        </w:rPr>
+        <w:t>Soarian</w:t>
+      </w:r>
+      <w:proofErr w:type="spellEnd"/>
+      <w:r>
+        <w:rPr>
+          <w:rFonts w:ascii="Arial" w:hAnsi="Arial" w:cs="Arial"/>
+          <w:color w:val="000000" w:themeColor="text1"/>
+          <w:sz w:val="24"/>
+        </w:rPr>
+        <w:t xml:space="preserve"> to Millennium.</w:t>
       </w:r>
     </w:p>
     <w:p>
@@ -3840,7 +3856,25 @@
           <w:sz w:val="24"/>
           <w:szCs w:val="24"/>
         </w:rPr>
-        <w:t xml:space="preserve">is poor, so the uncertainties are significant. There are multiple overlapping, inconsistent, </w:t>
+        <w:t xml:space="preserve">is poor, so the uncertainties are significant. There </w:t>
+      </w:r>
+      <w:proofErr w:type="gramStart"/>
+      <w:r>
+        <w:rPr>
+          <w:rFonts w:ascii="Arial" w:hAnsi="Arial" w:cs="Arial"/>
+          <w:sz w:val="24"/>
+          <w:szCs w:val="24"/>
+        </w:rPr>
+        <w:t>are</w:t>
+      </w:r>
+      <w:proofErr w:type="gramEnd"/>
+      <w:r>
+        <w:rPr>
+          <w:rFonts w:ascii="Arial" w:hAnsi="Arial" w:cs="Arial"/>
+          <w:sz w:val="24"/>
+          <w:szCs w:val="24"/>
+        </w:rPr>
+        <w:t xml:space="preserve"> multiple overlapping, inconsistent, </w:t>
       </w:r>
       <w:r>
         <w:rPr>
@@ -6453,7 +6487,7 @@
           <w:sz w:val="32"/>
         </w:rPr>
       </w:pPr>
-      <w:bookmarkStart w:id="4" w:name="_Toc456547910"/>
+      <w:bookmarkStart w:id="3" w:name="_Toc456547910"/>
       <w:r>
         <w:rPr>
           <w:rFonts w:ascii="Arial" w:hAnsi="Arial" w:cs="Arial"/>
@@ -6462,7 +6496,7 @@
         <w:lastRenderedPageBreak/>
         <w:t>Background</w:t>
       </w:r>
-      <w:bookmarkEnd w:id="4"/>
+      <w:bookmarkEnd w:id="3"/>
     </w:p>
     <w:p>
       <w:pPr>
@@ -6593,7 +6627,7 @@
           <w:sz w:val="28"/>
         </w:rPr>
       </w:pPr>
-      <w:bookmarkStart w:id="5" w:name="_Toc456547911"/>
+      <w:bookmarkStart w:id="4" w:name="_Toc456547911"/>
       <w:r>
         <w:rPr>
           <w:rFonts w:ascii="Arial" w:hAnsi="Arial" w:cs="Arial"/>
@@ -6601,7 +6635,7 @@
         </w:rPr>
         <w:t>IP Addresses</w:t>
       </w:r>
-      <w:bookmarkEnd w:id="5"/>
+      <w:bookmarkEnd w:id="4"/>
     </w:p>
     <w:p>
       <w:pPr>
@@ -6752,7 +6786,7 @@
           <w:szCs w:val="24"/>
         </w:rPr>
       </w:pPr>
-      <w:bookmarkStart w:id="6" w:name="_Toc456547912"/>
+      <w:bookmarkStart w:id="5" w:name="_Toc456547912"/>
       <w:r>
         <w:rPr>
           <w:rFonts w:ascii="Arial" w:hAnsi="Arial" w:cs="Arial"/>
@@ -6760,6 +6794,116 @@
           <w:lang w:bidi="en-US"/>
         </w:rPr>
         <w:t>IP Subnets</w:t>
+      </w:r>
+      <w:bookmarkEnd w:id="5"/>
+    </w:p>
+    <w:p>
+      <w:pPr>
+        <w:spacing w:after="120" w:line="360" w:lineRule="auto"/>
+        <w:rPr>
+          <w:rFonts w:ascii="Arial" w:hAnsi="Arial" w:cs="Arial"/>
+          <w:sz w:val="24"/>
+          <w:szCs w:val="24"/>
+        </w:rPr>
+      </w:pPr>
+      <w:r>
+        <w:rPr>
+          <w:rFonts w:ascii="Arial" w:hAnsi="Arial" w:cs="Arial"/>
+          <w:sz w:val="24"/>
+        </w:rPr>
+        <w:t>A VLAN database is available for subnet information.</w:t>
+      </w:r>
+      <w:r>
+        <w:rPr>
+          <w:rFonts w:ascii="Arial" w:hAnsi="Arial" w:cs="Arial"/>
+          <w:sz w:val="24"/>
+        </w:rPr>
+        <w:t xml:space="preserve"> The VLAN database is</w:t>
+      </w:r>
+      <w:r>
+        <w:rPr>
+          <w:rFonts w:ascii="Arial" w:hAnsi="Arial" w:cs="Arial"/>
+          <w:sz w:val="24"/>
+        </w:rPr>
+        <w:t xml:space="preserve"> a manually updated spreadsheet </w:t>
+      </w:r>
+      <w:r>
+        <w:rPr>
+          <w:rFonts w:ascii="Arial" w:hAnsi="Arial" w:cs="Arial"/>
+          <w:sz w:val="24"/>
+        </w:rPr>
+        <w:t xml:space="preserve">that is </w:t>
+      </w:r>
+      <w:r>
+        <w:rPr>
+          <w:rFonts w:ascii="Arial" w:hAnsi="Arial" w:cs="Arial"/>
+          <w:sz w:val="24"/>
+        </w:rPr>
+        <w:t>used by network engineers to keep track of subnet and VLAN information.</w:t>
+      </w:r>
+      <w:r>
+        <w:rPr>
+          <w:rFonts w:ascii="Arial" w:hAnsi="Arial" w:cs="Arial"/>
+          <w:sz w:val="24"/>
+        </w:rPr>
+        <w:t xml:space="preserve"> The VLAN database contains data back to January 2010, </w:t>
+      </w:r>
+      <w:r>
+        <w:rPr>
+          <w:rFonts w:ascii="Arial" w:hAnsi="Arial" w:cs="Arial"/>
+          <w:sz w:val="24"/>
+        </w:rPr>
+        <w:t>however, it does not include</w:t>
+      </w:r>
+      <w:r>
+        <w:rPr>
+          <w:rFonts w:ascii="Arial" w:hAnsi="Arial" w:cs="Arial"/>
+          <w:sz w:val="24"/>
+        </w:rPr>
+        <w:t xml:space="preserve"> all VLANs created in the KC and LS data centers. </w:t>
+      </w:r>
+      <w:r>
+        <w:rPr>
+          <w:rFonts w:ascii="Arial" w:hAnsi="Arial" w:cs="Arial"/>
+          <w:sz w:val="24"/>
+          <w:szCs w:val="24"/>
+        </w:rPr>
+        <w:t xml:space="preserve">It is included in this report primarily as a single source of historical public IP subnet consumption over time. </w:t>
+      </w:r>
+      <w:r>
+        <w:rPr>
+          <w:rFonts w:ascii="Arial" w:hAnsi="Arial" w:cs="Arial"/>
+          <w:sz w:val="24"/>
+          <w:szCs w:val="24"/>
+        </w:rPr>
+        <w:lastRenderedPageBreak/>
+        <w:t>In absolute numbers, it is missing over 300 subnets when comparted to subnet data in Bluecat Proteus. Bluecat Proteus, however, does not have historical subnet data.</w:t>
+      </w:r>
+      <w:r>
+        <w:rPr>
+          <w:rFonts w:ascii="Arial" w:hAnsi="Arial" w:cs="Arial"/>
+          <w:sz w:val="24"/>
+          <w:szCs w:val="24"/>
+        </w:rPr>
+        <w:t xml:space="preserve"> </w:t>
+      </w:r>
+    </w:p>
+    <w:p>
+      <w:pPr>
+        <w:pStyle w:val="Heading1"/>
+        <w:spacing w:before="360" w:after="120" w:line="360" w:lineRule="auto"/>
+        <w:rPr>
+          <w:rFonts w:ascii="Arial" w:hAnsi="Arial" w:cs="Arial"/>
+          <w:sz w:val="32"/>
+        </w:rPr>
+      </w:pPr>
+      <w:bookmarkStart w:id="6" w:name="_Toc456547913"/>
+      <w:r>
+        <w:rPr>
+          <w:rFonts w:ascii="Arial" w:hAnsi="Arial" w:cs="Arial"/>
+          <w:sz w:val="32"/>
+        </w:rPr>
+        <w:t>Scope</w:t>
       </w:r>
       <w:bookmarkEnd w:id="6"/>
     </w:p>
@@ -6769,93 +6913,313 @@
         <w:rPr>
           <w:rFonts w:ascii="Arial" w:hAnsi="Arial" w:cs="Arial"/>
           <w:sz w:val="24"/>
-          <w:szCs w:val="24"/>
-        </w:rPr>
-      </w:pPr>
-      <w:r>
-        <w:rPr>
-          <w:rFonts w:ascii="Arial" w:hAnsi="Arial" w:cs="Arial"/>
-          <w:sz w:val="24"/>
-        </w:rPr>
-        <w:t>A VLAN database is available for subnet information.</w:t>
-      </w:r>
-      <w:r>
-        <w:rPr>
-          <w:rFonts w:ascii="Arial" w:hAnsi="Arial" w:cs="Arial"/>
-          <w:sz w:val="24"/>
-        </w:rPr>
-        <w:t xml:space="preserve"> The VLAN database is</w:t>
-      </w:r>
-      <w:r>
-        <w:rPr>
-          <w:rFonts w:ascii="Arial" w:hAnsi="Arial" w:cs="Arial"/>
-          <w:sz w:val="24"/>
-        </w:rPr>
-        <w:t xml:space="preserve"> a manually updated spreadsheet </w:t>
-      </w:r>
-      <w:r>
-        <w:rPr>
-          <w:rFonts w:ascii="Arial" w:hAnsi="Arial" w:cs="Arial"/>
-          <w:sz w:val="24"/>
-        </w:rPr>
-        <w:t xml:space="preserve">that is </w:t>
-      </w:r>
-      <w:r>
-        <w:rPr>
-          <w:rFonts w:ascii="Arial" w:hAnsi="Arial" w:cs="Arial"/>
-          <w:sz w:val="24"/>
-        </w:rPr>
-        <w:t>used by network engineers to keep track of subnet and VLAN information.</w:t>
-      </w:r>
-      <w:r>
-        <w:rPr>
-          <w:rFonts w:ascii="Arial" w:hAnsi="Arial" w:cs="Arial"/>
-          <w:sz w:val="24"/>
-        </w:rPr>
-        <w:t xml:space="preserve"> The VLAN database contains data back to January 2010, </w:t>
-      </w:r>
-      <w:r>
-        <w:rPr>
-          <w:rFonts w:ascii="Arial" w:hAnsi="Arial" w:cs="Arial"/>
-          <w:sz w:val="24"/>
-        </w:rPr>
-        <w:t>however, it does not include</w:t>
-      </w:r>
-      <w:r>
-        <w:rPr>
-          <w:rFonts w:ascii="Arial" w:hAnsi="Arial" w:cs="Arial"/>
-          <w:sz w:val="24"/>
-        </w:rPr>
-        <w:t xml:space="preserve"> all VLANs created in the KC and LS data centers. </w:t>
-      </w:r>
-      <w:r>
-        <w:rPr>
-          <w:rFonts w:ascii="Arial" w:hAnsi="Arial" w:cs="Arial"/>
-          <w:sz w:val="24"/>
-          <w:szCs w:val="24"/>
-        </w:rPr>
-        <w:t xml:space="preserve">It is included in this report primarily as a single source of historical public IP subnet consumption over time. </w:t>
-      </w:r>
-      <w:r>
-        <w:rPr>
-          <w:rFonts w:ascii="Arial" w:hAnsi="Arial" w:cs="Arial"/>
-          <w:sz w:val="24"/>
-          <w:szCs w:val="24"/>
-        </w:rPr>
-        <w:lastRenderedPageBreak/>
-        <w:t>In absolute numbers, it is missing over 300 subnets when comparted to subnet data in Bluecat Proteus. Bluecat Proteus, however, does not have historical subnet data.</w:t>
-      </w:r>
-      <w:r>
-        <w:rPr>
-          <w:rFonts w:ascii="Arial" w:hAnsi="Arial" w:cs="Arial"/>
-          <w:sz w:val="24"/>
-          <w:szCs w:val="24"/>
-        </w:rPr>
-        <w:t xml:space="preserve"> </w:t>
+        </w:rPr>
+      </w:pPr>
+      <w:r>
+        <w:rPr>
+          <w:rFonts w:ascii="Arial" w:hAnsi="Arial" w:cs="Arial"/>
+          <w:sz w:val="24"/>
+        </w:rPr>
+        <w:t>This report contains capacity information for public IP address use for CernerWorks Managed Services (CWx)</w:t>
+      </w:r>
+      <w:r>
+        <w:rPr>
+          <w:rFonts w:ascii="Arial" w:hAnsi="Arial" w:cs="Arial"/>
+          <w:sz w:val="24"/>
+        </w:rPr>
+        <w:t xml:space="preserve">, and </w:t>
+      </w:r>
+      <w:r>
+        <w:rPr>
+          <w:rFonts w:ascii="Arial" w:hAnsi="Arial" w:cs="Arial"/>
+          <w:sz w:val="24"/>
+        </w:rPr>
+        <w:t>for</w:t>
+      </w:r>
+      <w:r>
+        <w:rPr>
+          <w:rFonts w:ascii="Arial" w:hAnsi="Arial" w:cs="Arial"/>
+          <w:sz w:val="24"/>
+        </w:rPr>
+        <w:t xml:space="preserve"> Cerner Enterprise Systems (CES</w:t>
+      </w:r>
+      <w:r>
+        <w:rPr>
+          <w:rFonts w:ascii="Arial" w:hAnsi="Arial" w:cs="Arial"/>
+          <w:sz w:val="24"/>
+        </w:rPr>
+        <w:t xml:space="preserve">, or Corporate) networks. </w:t>
+      </w:r>
+      <w:r>
+        <w:rPr>
+          <w:rFonts w:ascii="Arial" w:hAnsi="Arial" w:cs="Arial"/>
+          <w:sz w:val="24"/>
+        </w:rPr>
+        <w:t xml:space="preserve">In addition, </w:t>
+      </w:r>
+      <w:r>
+        <w:rPr>
+          <w:rFonts w:ascii="Arial" w:hAnsi="Arial" w:cs="Arial"/>
+          <w:sz w:val="24"/>
+        </w:rPr>
+        <w:t xml:space="preserve">IP Capacity for Cerner Health Services </w:t>
+      </w:r>
+      <w:r>
+        <w:rPr>
+          <w:rFonts w:ascii="Arial" w:hAnsi="Arial" w:cs="Arial"/>
+          <w:sz w:val="24"/>
+        </w:rPr>
+        <w:t>(CHS) has been added to the current report.</w:t>
       </w:r>
     </w:p>
     <w:p>
       <w:pPr>
+        <w:spacing w:after="120" w:line="360" w:lineRule="auto"/>
+        <w:rPr>
+          <w:rFonts w:ascii="Arial" w:hAnsi="Arial" w:cs="Arial"/>
+          <w:sz w:val="24"/>
+        </w:rPr>
+      </w:pPr>
+      <w:r>
+        <w:rPr>
+          <w:rFonts w:ascii="Arial" w:hAnsi="Arial" w:cs="Arial"/>
+          <w:sz w:val="24"/>
+        </w:rPr>
+        <w:t xml:space="preserve">The scope </w:t>
+      </w:r>
+      <w:r>
+        <w:rPr>
+          <w:rFonts w:ascii="Arial" w:hAnsi="Arial" w:cs="Arial"/>
+          <w:sz w:val="24"/>
+        </w:rPr>
+        <w:t>includes</w:t>
+      </w:r>
+      <w:r>
+        <w:rPr>
+          <w:rFonts w:ascii="Arial" w:hAnsi="Arial" w:cs="Arial"/>
+          <w:sz w:val="24"/>
+        </w:rPr>
+        <w:t xml:space="preserve"> the three class B address ranges </w:t>
+      </w:r>
+      <w:r>
+        <w:rPr>
+          <w:rFonts w:ascii="Arial" w:hAnsi="Arial" w:cs="Arial"/>
+          <w:sz w:val="24"/>
+        </w:rPr>
+        <w:t>acquired</w:t>
+      </w:r>
+      <w:r>
+        <w:rPr>
+          <w:rFonts w:ascii="Arial" w:hAnsi="Arial" w:cs="Arial"/>
+          <w:sz w:val="24"/>
+        </w:rPr>
+        <w:t xml:space="preserve"> by Cerner Corporation; </w:t>
+      </w:r>
+      <w:r>
+        <w:rPr>
+          <w:rFonts w:ascii="Arial" w:hAnsi="Arial" w:cs="Arial"/>
+          <w:sz w:val="24"/>
+        </w:rPr>
+        <w:t xml:space="preserve">in chronological order, </w:t>
+      </w:r>
+      <w:r>
+        <w:rPr>
+          <w:rFonts w:ascii="Arial" w:hAnsi="Arial" w:cs="Arial"/>
+          <w:sz w:val="24"/>
+        </w:rPr>
+        <w:t xml:space="preserve">159.140.0.0/16, 170.71.0.0/16, and 104.170.0.0/16. </w:t>
+      </w:r>
+      <w:r>
+        <w:rPr>
+          <w:rFonts w:ascii="Arial" w:hAnsi="Arial" w:cs="Arial"/>
+          <w:sz w:val="24"/>
+        </w:rPr>
+        <w:t>The first two ranges are used by both CWx and CES.</w:t>
+      </w:r>
+    </w:p>
+    <w:p>
+      <w:pPr>
+        <w:spacing w:after="120" w:line="360" w:lineRule="auto"/>
+        <w:rPr>
+          <w:rFonts w:ascii="Arial" w:hAnsi="Arial" w:cs="Arial"/>
+          <w:sz w:val="24"/>
+        </w:rPr>
+      </w:pPr>
+      <w:r>
+        <w:rPr>
+          <w:rFonts w:ascii="Arial" w:hAnsi="Arial" w:cs="Arial"/>
+          <w:sz w:val="24"/>
+        </w:rPr>
+        <w:t xml:space="preserve">CHS subnets include </w:t>
+      </w:r>
+      <w:r>
+        <w:rPr>
+          <w:rFonts w:ascii="Arial" w:hAnsi="Arial" w:cs="Arial"/>
+          <w:sz w:val="24"/>
+        </w:rPr>
+        <w:t>64.46.192.0/18</w:t>
+      </w:r>
+      <w:r>
+        <w:rPr>
+          <w:rFonts w:ascii="Arial" w:hAnsi="Arial" w:cs="Arial"/>
+          <w:sz w:val="24"/>
+        </w:rPr>
+        <w:t xml:space="preserve">, </w:t>
+      </w:r>
+      <w:r>
+        <w:rPr>
+          <w:rFonts w:ascii="Arial" w:hAnsi="Arial" w:cs="Arial"/>
+          <w:sz w:val="24"/>
+        </w:rPr>
+        <w:t>170.253.64.0/19</w:t>
+      </w:r>
+      <w:r>
+        <w:rPr>
+          <w:rFonts w:ascii="Arial" w:hAnsi="Arial" w:cs="Arial"/>
+          <w:sz w:val="24"/>
+        </w:rPr>
+        <w:t xml:space="preserve">, </w:t>
+      </w:r>
+      <w:r>
+        <w:rPr>
+          <w:rFonts w:ascii="Arial" w:hAnsi="Arial" w:cs="Arial"/>
+          <w:sz w:val="24"/>
+        </w:rPr>
+        <w:t>192.206.41.0/24</w:t>
+      </w:r>
+      <w:r>
+        <w:rPr>
+          <w:rFonts w:ascii="Arial" w:hAnsi="Arial" w:cs="Arial"/>
+          <w:sz w:val="24"/>
+        </w:rPr>
+        <w:t xml:space="preserve">, </w:t>
+      </w:r>
+      <w:r>
+        <w:rPr>
+          <w:rFonts w:ascii="Arial" w:hAnsi="Arial" w:cs="Arial"/>
+          <w:sz w:val="24"/>
+        </w:rPr>
+        <w:t>192.206.42.0/24</w:t>
+      </w:r>
+      <w:r>
+        <w:rPr>
+          <w:rFonts w:ascii="Arial" w:hAnsi="Arial" w:cs="Arial"/>
+          <w:sz w:val="24"/>
+        </w:rPr>
+        <w:t xml:space="preserve">, </w:t>
+      </w:r>
+      <w:r>
+        <w:rPr>
+          <w:rFonts w:ascii="Arial" w:hAnsi="Arial" w:cs="Arial"/>
+          <w:sz w:val="24"/>
+        </w:rPr>
+        <w:t>199.21.16.0/20</w:t>
+      </w:r>
+      <w:r>
+        <w:rPr>
+          <w:rFonts w:ascii="Arial" w:hAnsi="Arial" w:cs="Arial"/>
+          <w:sz w:val="24"/>
+        </w:rPr>
+        <w:t xml:space="preserve">, </w:t>
+      </w:r>
+      <w:r>
+        <w:rPr>
+          <w:rFonts w:ascii="Arial" w:hAnsi="Arial" w:cs="Arial"/>
+          <w:sz w:val="24"/>
+        </w:rPr>
+        <w:t>204.154.16.0/21</w:t>
+      </w:r>
+      <w:r>
+        <w:rPr>
+          <w:rFonts w:ascii="Arial" w:hAnsi="Arial" w:cs="Arial"/>
+          <w:sz w:val="24"/>
+        </w:rPr>
+        <w:t xml:space="preserve">, and </w:t>
+      </w:r>
+      <w:r>
+        <w:rPr>
+          <w:rFonts w:ascii="Arial" w:hAnsi="Arial" w:cs="Arial"/>
+          <w:sz w:val="24"/>
+        </w:rPr>
+        <w:t>204.62.215.0 - 204.62.218.255</w:t>
+      </w:r>
+      <w:r>
+        <w:rPr>
+          <w:rFonts w:ascii="Arial" w:hAnsi="Arial" w:cs="Arial"/>
+          <w:sz w:val="24"/>
+        </w:rPr>
+        <w:t xml:space="preserve">. </w:t>
+      </w:r>
+    </w:p>
+    <w:p>
+      <w:pPr>
+        <w:spacing w:after="120" w:line="360" w:lineRule="auto"/>
+        <w:rPr>
+          <w:rFonts w:ascii="Arial" w:hAnsi="Arial" w:cs="Arial"/>
+          <w:sz w:val="24"/>
+        </w:rPr>
+      </w:pPr>
+      <w:r>
+        <w:rPr>
+          <w:rFonts w:ascii="Arial" w:hAnsi="Arial" w:cs="Arial"/>
+          <w:sz w:val="24"/>
+        </w:rPr>
+        <w:t>Only IPv4 is included; IPv6 data is not in the scope of this report.</w:t>
+      </w:r>
+    </w:p>
+    <w:p>
+      <w:pPr>
+        <w:spacing w:after="120" w:line="360" w:lineRule="auto"/>
+        <w:rPr>
+          <w:rFonts w:ascii="Arial" w:hAnsi="Arial" w:cs="Arial"/>
+          <w:sz w:val="24"/>
+        </w:rPr>
+      </w:pPr>
+      <w:r>
+        <w:rPr>
+          <w:rFonts w:ascii="Arial" w:hAnsi="Arial" w:cs="Arial"/>
+          <w:sz w:val="24"/>
+        </w:rPr>
+        <w:t xml:space="preserve">The data in this report is current as of </w:t>
+      </w:r>
+      <w:r>
+        <w:rPr>
+          <w:rFonts w:ascii="Arial" w:hAnsi="Arial" w:cs="Arial"/>
+          <w:sz w:val="24"/>
+        </w:rPr>
+        <w:t>Sept 28</w:t>
+      </w:r>
+      <w:r>
+        <w:rPr>
+          <w:rFonts w:ascii="Arial" w:hAnsi="Arial" w:cs="Arial"/>
+          <w:sz w:val="24"/>
+        </w:rPr>
+        <w:t>,</w:t>
+      </w:r>
+      <w:r>
+        <w:rPr>
+          <w:rFonts w:ascii="Arial" w:hAnsi="Arial" w:cs="Arial"/>
+          <w:sz w:val="24"/>
+        </w:rPr>
+        <w:t xml:space="preserve"> 201</w:t>
+      </w:r>
+      <w:r>
+        <w:rPr>
+          <w:rFonts w:ascii="Arial" w:hAnsi="Arial" w:cs="Arial"/>
+          <w:sz w:val="24"/>
+        </w:rPr>
+        <w:t>6</w:t>
+      </w:r>
+      <w:r>
+        <w:rPr>
+          <w:rFonts w:ascii="Arial" w:hAnsi="Arial" w:cs="Arial"/>
+          <w:sz w:val="24"/>
+        </w:rPr>
+        <w:t>.</w:t>
+      </w:r>
+    </w:p>
+    <w:p>
+      <w:pPr>
         <w:pStyle w:val="Heading1"/>
         <w:spacing w:before="360" w:after="120" w:line="360" w:lineRule="auto"/>
         <w:rPr>
@@ -6863,13 +7227,13 @@
           <w:sz w:val="32"/>
         </w:rPr>
       </w:pPr>
-      <w:bookmarkStart w:id="7" w:name="_Toc456547913"/>
+      <w:bookmarkStart w:id="7" w:name="_Toc456547914"/>
       <w:r>
         <w:rPr>
           <w:rFonts w:ascii="Arial" w:hAnsi="Arial" w:cs="Arial"/>
           <w:sz w:val="32"/>
         </w:rPr>
-        <w:t>Scope</w:t>
+        <w:t>Definitions</w:t>
       </w:r>
       <w:bookmarkEnd w:id="7"/>
     </w:p>
@@ -6878,64 +7242,81 @@
         <w:spacing w:after="120" w:line="360" w:lineRule="auto"/>
         <w:rPr>
           <w:rFonts w:ascii="Arial" w:hAnsi="Arial" w:cs="Arial"/>
-          <w:sz w:val="24"/>
-        </w:rPr>
-      </w:pPr>
-      <w:r>
-        <w:rPr>
-          <w:rFonts w:ascii="Arial" w:hAnsi="Arial" w:cs="Arial"/>
-          <w:sz w:val="24"/>
-        </w:rPr>
-        <w:t>This report contains capacity information for public IP address use for CernerWorks Managed Services (CWx)</w:t>
-      </w:r>
-      <w:r>
-        <w:rPr>
-          <w:rFonts w:ascii="Arial" w:hAnsi="Arial" w:cs="Arial"/>
-          <w:sz w:val="24"/>
-        </w:rPr>
-        <w:t xml:space="preserve">, and </w:t>
-      </w:r>
-      <w:r>
-        <w:rPr>
-          <w:rFonts w:ascii="Arial" w:hAnsi="Arial" w:cs="Arial"/>
-          <w:sz w:val="24"/>
-        </w:rPr>
-        <w:t>for</w:t>
-      </w:r>
-      <w:r>
-        <w:rPr>
-          <w:rFonts w:ascii="Arial" w:hAnsi="Arial" w:cs="Arial"/>
-          <w:sz w:val="24"/>
-        </w:rPr>
-        <w:t xml:space="preserve"> Cerner Enterprise Systems (CES</w:t>
-      </w:r>
-      <w:r>
-        <w:rPr>
-          <w:rFonts w:ascii="Arial" w:hAnsi="Arial" w:cs="Arial"/>
-          <w:sz w:val="24"/>
-        </w:rPr>
-        <w:t xml:space="preserve">, or Corporate) networks. </w:t>
-      </w:r>
-      <w:r>
-        <w:rPr>
-          <w:rFonts w:ascii="Arial" w:hAnsi="Arial" w:cs="Arial"/>
-          <w:sz w:val="24"/>
-        </w:rPr>
-        <w:t xml:space="preserve">In addition, </w:t>
-      </w:r>
-      <w:r>
-        <w:rPr>
-          <w:rFonts w:ascii="Arial" w:hAnsi="Arial" w:cs="Arial"/>
-          <w:sz w:val="24"/>
-        </w:rPr>
-        <w:t xml:space="preserve">IP Capacity for Cerner Health Services </w:t>
-      </w:r>
-      <w:r>
-        <w:rPr>
-          <w:rFonts w:ascii="Arial" w:hAnsi="Arial" w:cs="Arial"/>
-          <w:sz w:val="24"/>
-        </w:rPr>
-        <w:t>(CHS) has been added to the current report.</w:t>
+          <w:color w:val="000000" w:themeColor="text1"/>
+          <w:sz w:val="24"/>
+        </w:rPr>
+      </w:pPr>
+      <w:r>
+        <w:rPr>
+          <w:rFonts w:ascii="Arial" w:hAnsi="Arial" w:cs="Arial"/>
+          <w:color w:val="000000" w:themeColor="text1"/>
+          <w:sz w:val="24"/>
+        </w:rPr>
+        <w:t xml:space="preserve">Bluecat Address Manager / </w:t>
+      </w:r>
+      <w:r>
+        <w:rPr>
+          <w:rFonts w:ascii="Arial" w:hAnsi="Arial" w:cs="Arial"/>
+          <w:color w:val="000000" w:themeColor="text1"/>
+          <w:sz w:val="24"/>
+        </w:rPr>
+        <w:t xml:space="preserve">Proteus allows </w:t>
+      </w:r>
+      <w:r>
+        <w:rPr>
+          <w:rFonts w:ascii="Arial" w:hAnsi="Arial" w:cs="Arial"/>
+          <w:color w:val="000000" w:themeColor="text1"/>
+          <w:sz w:val="24"/>
+        </w:rPr>
+        <w:t xml:space="preserve">for </w:t>
+      </w:r>
+      <w:r>
+        <w:rPr>
+          <w:rFonts w:ascii="Arial" w:hAnsi="Arial" w:cs="Arial"/>
+          <w:color w:val="000000" w:themeColor="text1"/>
+          <w:sz w:val="24"/>
+        </w:rPr>
+        <w:t>three s</w:t>
+      </w:r>
+      <w:r>
+        <w:rPr>
+          <w:rFonts w:ascii="Arial" w:hAnsi="Arial" w:cs="Arial"/>
+          <w:color w:val="000000" w:themeColor="text1"/>
+          <w:sz w:val="24"/>
+        </w:rPr>
+        <w:t>tatuses, or “s</w:t>
+      </w:r>
+      <w:r>
+        <w:rPr>
+          <w:rFonts w:ascii="Arial" w:hAnsi="Arial" w:cs="Arial"/>
+          <w:color w:val="000000" w:themeColor="text1"/>
+          <w:sz w:val="24"/>
+        </w:rPr>
+        <w:t>tates</w:t>
+      </w:r>
+      <w:r>
+        <w:rPr>
+          <w:rFonts w:ascii="Arial" w:hAnsi="Arial" w:cs="Arial"/>
+          <w:color w:val="000000" w:themeColor="text1"/>
+          <w:sz w:val="24"/>
+        </w:rPr>
+        <w:t>”</w:t>
+      </w:r>
+      <w:r>
+        <w:rPr>
+          <w:rFonts w:ascii="Arial" w:hAnsi="Arial" w:cs="Arial"/>
+          <w:color w:val="000000" w:themeColor="text1"/>
+          <w:sz w:val="24"/>
+        </w:rPr>
+        <w:t xml:space="preserve"> of an IP Address; </w:t>
+      </w:r>
+      <w:r>
+        <w:rPr>
+          <w:rFonts w:ascii="Arial" w:hAnsi="Arial" w:cs="Arial"/>
+          <w:color w:val="000000" w:themeColor="text1"/>
+          <w:sz w:val="24"/>
+        </w:rPr>
+        <w:t>Gateway, Static, and Reserved.</w:t>
       </w:r>
     </w:p>
     <w:p>
@@ -6944,63 +7325,85 @@
         <w:rPr>
           <w:rFonts w:ascii="Arial" w:hAnsi="Arial" w:cs="Arial"/>
           <w:sz w:val="24"/>
-        </w:rPr>
-      </w:pPr>
-      <w:r>
-        <w:rPr>
-          <w:rFonts w:ascii="Arial" w:hAnsi="Arial" w:cs="Arial"/>
-          <w:sz w:val="24"/>
-        </w:rPr>
-        <w:t xml:space="preserve">The scope </w:t>
-      </w:r>
-      <w:r>
-        <w:rPr>
-          <w:rFonts w:ascii="Arial" w:hAnsi="Arial" w:cs="Arial"/>
-          <w:sz w:val="24"/>
-        </w:rPr>
-        <w:t>includes</w:t>
-      </w:r>
-      <w:r>
-        <w:rPr>
-          <w:rFonts w:ascii="Arial" w:hAnsi="Arial" w:cs="Arial"/>
-          <w:sz w:val="24"/>
-        </w:rPr>
-        <w:t xml:space="preserve"> the three class B address ranges </w:t>
-      </w:r>
-      <w:r>
-        <w:rPr>
-          <w:rFonts w:ascii="Arial" w:hAnsi="Arial" w:cs="Arial"/>
-          <w:sz w:val="24"/>
-        </w:rPr>
-        <w:t>acquired</w:t>
-      </w:r>
-      <w:r>
-        <w:rPr>
-          <w:rFonts w:ascii="Arial" w:hAnsi="Arial" w:cs="Arial"/>
-          <w:sz w:val="24"/>
-        </w:rPr>
-        <w:t xml:space="preserve"> by Cerner Corporation; </w:t>
-      </w:r>
-      <w:r>
-        <w:rPr>
-          <w:rFonts w:ascii="Arial" w:hAnsi="Arial" w:cs="Arial"/>
-          <w:sz w:val="24"/>
-        </w:rPr>
-        <w:t xml:space="preserve">in chronological order, </w:t>
-      </w:r>
-      <w:r>
-        <w:rPr>
-          <w:rFonts w:ascii="Arial" w:hAnsi="Arial" w:cs="Arial"/>
-          <w:sz w:val="24"/>
-        </w:rPr>
-        <w:t xml:space="preserve">159.140.0.0/16, 170.71.0.0/16, and 104.170.0.0/16. </w:t>
-      </w:r>
-      <w:r>
-        <w:rPr>
-          <w:rFonts w:ascii="Arial" w:hAnsi="Arial" w:cs="Arial"/>
-          <w:sz w:val="24"/>
-        </w:rPr>
-        <w:t>The first two ranges are used by both CWx and CES.</w:t>
+          <w:szCs w:val="24"/>
+        </w:rPr>
+      </w:pPr>
+      <w:r>
+        <w:rPr>
+          <w:rFonts w:ascii="Arial" w:hAnsi="Arial" w:cs="Arial"/>
+          <w:b/>
+          <w:color w:val="000000" w:themeColor="text1"/>
+          <w:sz w:val="24"/>
+        </w:rPr>
+        <w:t>Gateway</w:t>
+      </w:r>
+      <w:r>
+        <w:rPr>
+          <w:rFonts w:ascii="Arial" w:hAnsi="Arial" w:cs="Arial"/>
+          <w:color w:val="000000" w:themeColor="text1"/>
+          <w:sz w:val="24"/>
+        </w:rPr>
+        <w:t xml:space="preserve"> and </w:t>
+      </w:r>
+      <w:r>
+        <w:rPr>
+          <w:rFonts w:ascii="Arial" w:hAnsi="Arial" w:cs="Arial"/>
+          <w:b/>
+          <w:color w:val="000000" w:themeColor="text1"/>
+          <w:sz w:val="24"/>
+        </w:rPr>
+        <w:t>Static</w:t>
+      </w:r>
+      <w:r>
+        <w:rPr>
+          <w:rFonts w:ascii="Arial" w:hAnsi="Arial" w:cs="Arial"/>
+          <w:color w:val="000000" w:themeColor="text1"/>
+          <w:sz w:val="24"/>
+        </w:rPr>
+        <w:t xml:space="preserve"> IP </w:t>
+      </w:r>
+      <w:r>
+        <w:rPr>
+          <w:rFonts w:ascii="Arial" w:hAnsi="Arial" w:cs="Arial"/>
+          <w:sz w:val="24"/>
+        </w:rPr>
+        <w:t>addresses are assigned to hosts</w:t>
+      </w:r>
+      <w:r>
+        <w:rPr>
+          <w:rFonts w:ascii="Arial" w:hAnsi="Arial" w:cs="Arial"/>
+          <w:sz w:val="24"/>
+        </w:rPr>
+        <w:t xml:space="preserve"> deployed in our Data Centers</w:t>
+      </w:r>
+      <w:r>
+        <w:rPr>
+          <w:rFonts w:ascii="Arial" w:hAnsi="Arial" w:cs="Arial"/>
+          <w:sz w:val="24"/>
+        </w:rPr>
+        <w:t xml:space="preserve"> and at client sites</w:t>
+      </w:r>
+      <w:r>
+        <w:rPr>
+          <w:rFonts w:ascii="Arial" w:hAnsi="Arial" w:cs="Arial"/>
+          <w:sz w:val="24"/>
+        </w:rPr>
+        <w:t xml:space="preserve">. </w:t>
+      </w:r>
+      <w:r>
+        <w:rPr>
+          <w:rFonts w:ascii="Arial" w:hAnsi="Arial" w:cs="Arial"/>
+          <w:sz w:val="24"/>
+        </w:rPr>
+        <w:t>An IP address is considered Used (and unavailable for future client use) if it has a Gateway or Static IP address.</w:t>
+      </w:r>
+      <w:r>
+        <w:rPr>
+          <w:rFonts w:ascii="Arial" w:hAnsi="Arial" w:cs="Arial"/>
+          <w:sz w:val="24"/>
+          <w:szCs w:val="24"/>
+        </w:rPr>
+        <w:t xml:space="preserve"> </w:t>
       </w:r>
     </w:p>
     <w:p>
@@ -7014,107 +7417,119 @@
       <w:r>
         <w:rPr>
           <w:rFonts w:ascii="Arial" w:hAnsi="Arial" w:cs="Arial"/>
-          <w:sz w:val="24"/>
-        </w:rPr>
-        <w:t xml:space="preserve">CHS subnets include </w:t>
-      </w:r>
-      <w:r>
-        <w:rPr>
-          <w:rFonts w:ascii="Arial" w:hAnsi="Arial" w:cs="Arial"/>
-          <w:sz w:val="24"/>
-        </w:rPr>
-        <w:t>64.46.192.0/18</w:t>
-      </w:r>
-      <w:r>
-        <w:rPr>
-          <w:rFonts w:ascii="Arial" w:hAnsi="Arial" w:cs="Arial"/>
-          <w:sz w:val="24"/>
-        </w:rPr>
-        <w:t xml:space="preserve">, </w:t>
-      </w:r>
-      <w:r>
-        <w:rPr>
-          <w:rFonts w:ascii="Arial" w:hAnsi="Arial" w:cs="Arial"/>
-          <w:sz w:val="24"/>
-        </w:rPr>
-        <w:t>170.253.64.0/19</w:t>
-      </w:r>
-      <w:r>
-        <w:rPr>
-          <w:rFonts w:ascii="Arial" w:hAnsi="Arial" w:cs="Arial"/>
-          <w:sz w:val="24"/>
-        </w:rPr>
-        <w:t xml:space="preserve">, </w:t>
-      </w:r>
-      <w:r>
-        <w:rPr>
-          <w:rFonts w:ascii="Arial" w:hAnsi="Arial" w:cs="Arial"/>
-          <w:sz w:val="24"/>
-        </w:rPr>
-        <w:t>192.206.41.0/24</w:t>
-      </w:r>
-      <w:r>
-        <w:rPr>
-          <w:rFonts w:ascii="Arial" w:hAnsi="Arial" w:cs="Arial"/>
-          <w:sz w:val="24"/>
-        </w:rPr>
-        <w:t xml:space="preserve">, </w:t>
-      </w:r>
-      <w:r>
-        <w:rPr>
-          <w:rFonts w:ascii="Arial" w:hAnsi="Arial" w:cs="Arial"/>
-          <w:sz w:val="24"/>
-        </w:rPr>
-        <w:t>192.206.42.0/24</w:t>
-      </w:r>
-      <w:r>
-        <w:rPr>
-          <w:rFonts w:ascii="Arial" w:hAnsi="Arial" w:cs="Arial"/>
-          <w:sz w:val="24"/>
-        </w:rPr>
-        <w:t xml:space="preserve">, </w:t>
-      </w:r>
-      <w:r>
-        <w:rPr>
-          <w:rFonts w:ascii="Arial" w:hAnsi="Arial" w:cs="Arial"/>
-          <w:sz w:val="24"/>
-        </w:rPr>
-        <w:t>199.21.16.0/20</w:t>
-      </w:r>
-      <w:r>
-        <w:rPr>
-          <w:rFonts w:ascii="Arial" w:hAnsi="Arial" w:cs="Arial"/>
-          <w:sz w:val="24"/>
-        </w:rPr>
-        <w:t xml:space="preserve">, </w:t>
-      </w:r>
-      <w:r>
-        <w:rPr>
-          <w:rFonts w:ascii="Arial" w:hAnsi="Arial" w:cs="Arial"/>
-          <w:sz w:val="24"/>
-        </w:rPr>
-        <w:t>204.154.16.0/21</w:t>
-      </w:r>
-      <w:r>
-        <w:rPr>
-          <w:rFonts w:ascii="Arial" w:hAnsi="Arial" w:cs="Arial"/>
-          <w:sz w:val="24"/>
-        </w:rPr>
-        <w:t xml:space="preserve">, and </w:t>
-      </w:r>
-      <w:r>
-        <w:rPr>
-          <w:rFonts w:ascii="Arial" w:hAnsi="Arial" w:cs="Arial"/>
-          <w:sz w:val="24"/>
-        </w:rPr>
-        <w:t>204.62.215.0 - 204.62.218.255</w:t>
-      </w:r>
-      <w:r>
-        <w:rPr>
-          <w:rFonts w:ascii="Arial" w:hAnsi="Arial" w:cs="Arial"/>
-          <w:sz w:val="24"/>
-        </w:rPr>
-        <w:t xml:space="preserve">. </w:t>
+          <w:b/>
+          <w:color w:val="000000" w:themeColor="text1"/>
+          <w:sz w:val="24"/>
+        </w:rPr>
+        <w:t>Reserved</w:t>
+      </w:r>
+      <w:r>
+        <w:rPr>
+          <w:rFonts w:ascii="Arial" w:hAnsi="Arial" w:cs="Arial"/>
+          <w:color w:val="000000" w:themeColor="text1"/>
+          <w:sz w:val="24"/>
+        </w:rPr>
+        <w:t xml:space="preserve"> IP addresses are </w:t>
+      </w:r>
+      <w:r>
+        <w:rPr>
+          <w:rFonts w:ascii="Arial" w:hAnsi="Arial" w:cs="Arial"/>
+          <w:color w:val="000000" w:themeColor="text1"/>
+          <w:sz w:val="24"/>
+        </w:rPr>
+        <w:t>manual</w:t>
+      </w:r>
+      <w:r>
+        <w:rPr>
+          <w:rFonts w:ascii="Arial" w:hAnsi="Arial" w:cs="Arial"/>
+          <w:color w:val="000000" w:themeColor="text1"/>
+          <w:sz w:val="24"/>
+        </w:rPr>
+        <w:t xml:space="preserve"> or process automated</w:t>
+      </w:r>
+      <w:r>
+        <w:rPr>
+          <w:rFonts w:ascii="Arial" w:hAnsi="Arial" w:cs="Arial"/>
+          <w:color w:val="000000" w:themeColor="text1"/>
+          <w:sz w:val="24"/>
+        </w:rPr>
+        <w:t xml:space="preserve"> entries in Proteus that indicate this IP address is to be used in the future. </w:t>
+      </w:r>
+      <w:r>
+        <w:rPr>
+          <w:rFonts w:ascii="Arial" w:hAnsi="Arial" w:cs="Arial"/>
+          <w:color w:val="000000" w:themeColor="text1"/>
+          <w:sz w:val="24"/>
+        </w:rPr>
+        <w:t>In previous reports we distinguished between r</w:t>
+      </w:r>
+      <w:r>
+        <w:rPr>
+          <w:rFonts w:ascii="Arial" w:hAnsi="Arial" w:cs="Arial"/>
+          <w:color w:val="000000" w:themeColor="text1"/>
+          <w:sz w:val="24"/>
+        </w:rPr>
+        <w:t xml:space="preserve">eserved IP addresses </w:t>
+      </w:r>
+      <w:r>
+        <w:rPr>
+          <w:rFonts w:ascii="Arial" w:hAnsi="Arial" w:cs="Arial"/>
+          <w:sz w:val="24"/>
+        </w:rPr>
+        <w:t>assigned to a host</w:t>
+      </w:r>
+      <w:r>
+        <w:rPr>
+          <w:rFonts w:ascii="Arial" w:hAnsi="Arial" w:cs="Arial"/>
+          <w:sz w:val="24"/>
+        </w:rPr>
+        <w:t>, and reserved IP addresses not yet assigned</w:t>
+      </w:r>
+      <w:r>
+        <w:rPr>
+          <w:rFonts w:ascii="Arial" w:hAnsi="Arial" w:cs="Arial"/>
+          <w:sz w:val="24"/>
+        </w:rPr>
+        <w:t xml:space="preserve"> to a host.</w:t>
+      </w:r>
+      <w:r>
+        <w:rPr>
+          <w:rFonts w:ascii="Arial" w:hAnsi="Arial" w:cs="Arial"/>
+          <w:sz w:val="24"/>
+        </w:rPr>
+        <w:t xml:space="preserve"> </w:t>
+      </w:r>
+      <w:r>
+        <w:rPr>
+          <w:rFonts w:ascii="Arial" w:hAnsi="Arial" w:cs="Arial"/>
+          <w:color w:val="000000" w:themeColor="text1"/>
+          <w:sz w:val="24"/>
+        </w:rPr>
+        <w:t xml:space="preserve">This was </w:t>
+      </w:r>
+      <w:r>
+        <w:rPr>
+          <w:rFonts w:ascii="Arial" w:hAnsi="Arial" w:cs="Arial"/>
+          <w:color w:val="000000" w:themeColor="text1"/>
+          <w:sz w:val="24"/>
+        </w:rPr>
+        <w:t xml:space="preserve">done </w:t>
+      </w:r>
+      <w:r>
+        <w:rPr>
+          <w:rFonts w:ascii="Arial" w:hAnsi="Arial" w:cs="Arial"/>
+          <w:color w:val="000000" w:themeColor="text1"/>
+          <w:sz w:val="24"/>
+        </w:rPr>
+        <w:t>primarily for the Server Provisioning team. Now that we send them weekly IP and subnet updates</w:t>
+      </w:r>
+      <w:r>
+        <w:rPr>
+          <w:rFonts w:ascii="Arial" w:hAnsi="Arial" w:cs="Arial"/>
+          <w:color w:val="000000" w:themeColor="text1"/>
+          <w:sz w:val="24"/>
+        </w:rPr>
+        <w:t xml:space="preserve"> we no longer need to distinguish the two types of reserved addresses.</w:t>
       </w:r>
     </w:p>
     <w:p>
@@ -7122,15 +7537,75 @@
         <w:spacing w:after="120" w:line="360" w:lineRule="auto"/>
         <w:rPr>
           <w:rFonts w:ascii="Arial" w:hAnsi="Arial" w:cs="Arial"/>
-          <w:sz w:val="24"/>
-        </w:rPr>
-      </w:pPr>
-      <w:r>
-        <w:rPr>
-          <w:rFonts w:ascii="Arial" w:hAnsi="Arial" w:cs="Arial"/>
-          <w:sz w:val="24"/>
-        </w:rPr>
-        <w:t>Only IPv4 is included; IPv6 data is not in the scope of this report.</w:t>
+          <w:color w:val="000000" w:themeColor="text1"/>
+          <w:sz w:val="24"/>
+        </w:rPr>
+      </w:pPr>
+      <w:r>
+        <w:rPr>
+          <w:rFonts w:ascii="Arial" w:hAnsi="Arial" w:cs="Arial"/>
+          <w:b/>
+          <w:color w:val="000000" w:themeColor="text1"/>
+          <w:sz w:val="24"/>
+        </w:rPr>
+        <w:lastRenderedPageBreak/>
+        <w:t>Allocated</w:t>
+      </w:r>
+      <w:r>
+        <w:rPr>
+          <w:rFonts w:ascii="Arial" w:hAnsi="Arial" w:cs="Arial"/>
+          <w:color w:val="000000" w:themeColor="text1"/>
+          <w:sz w:val="24"/>
+        </w:rPr>
+        <w:t xml:space="preserve"> IP addresses are defined to be </w:t>
+      </w:r>
+      <w:r>
+        <w:rPr>
+          <w:rFonts w:ascii="Arial" w:hAnsi="Arial" w:cs="Arial"/>
+          <w:color w:val="000000" w:themeColor="text1"/>
+          <w:sz w:val="24"/>
+        </w:rPr>
+        <w:t xml:space="preserve">all IP </w:t>
+      </w:r>
+      <w:r>
+        <w:rPr>
+          <w:rFonts w:ascii="Arial" w:hAnsi="Arial" w:cs="Arial"/>
+          <w:color w:val="000000" w:themeColor="text1"/>
+          <w:sz w:val="24"/>
+        </w:rPr>
+        <w:t xml:space="preserve">addresses </w:t>
+      </w:r>
+      <w:r>
+        <w:rPr>
+          <w:rFonts w:ascii="Arial" w:hAnsi="Arial" w:cs="Arial"/>
+          <w:color w:val="000000" w:themeColor="text1"/>
+          <w:sz w:val="24"/>
+        </w:rPr>
+        <w:t>in Proteus that have</w:t>
+      </w:r>
+      <w:r>
+        <w:rPr>
+          <w:rFonts w:ascii="Arial" w:hAnsi="Arial" w:cs="Arial"/>
+          <w:color w:val="000000" w:themeColor="text1"/>
+          <w:sz w:val="24"/>
+        </w:rPr>
+        <w:t xml:space="preserve"> a status </w:t>
+      </w:r>
+      <w:r>
+        <w:rPr>
+          <w:rFonts w:ascii="Arial" w:hAnsi="Arial" w:cs="Arial"/>
+          <w:color w:val="000000" w:themeColor="text1"/>
+          <w:sz w:val="24"/>
+        </w:rPr>
+        <w:t>of Gateway, Static, or Reserved</w:t>
+      </w:r>
+      <w:r>
+        <w:rPr>
+          <w:rFonts w:ascii="Arial" w:hAnsi="Arial" w:cs="Arial"/>
+          <w:color w:val="000000" w:themeColor="text1"/>
+          <w:sz w:val="24"/>
+        </w:rPr>
+        <w:t>.</w:t>
       </w:r>
     </w:p>
     <w:p>
@@ -7138,54 +7613,261 @@
         <w:spacing w:after="120" w:line="360" w:lineRule="auto"/>
         <w:rPr>
           <w:rFonts w:ascii="Arial" w:hAnsi="Arial" w:cs="Arial"/>
-          <w:sz w:val="24"/>
-        </w:rPr>
-      </w:pPr>
-      <w:r>
-        <w:rPr>
-          <w:rFonts w:ascii="Arial" w:hAnsi="Arial" w:cs="Arial"/>
-          <w:sz w:val="24"/>
-        </w:rPr>
-        <w:t xml:space="preserve">The data in this report is current as of </w:t>
-      </w:r>
-      <w:r>
-        <w:rPr>
-          <w:rFonts w:ascii="Arial" w:hAnsi="Arial" w:cs="Arial"/>
-          <w:sz w:val="24"/>
-        </w:rPr>
-        <w:t>June 29</w:t>
-      </w:r>
-      <w:r>
-        <w:rPr>
-          <w:rFonts w:ascii="Arial" w:hAnsi="Arial" w:cs="Arial"/>
-          <w:sz w:val="24"/>
-        </w:rPr>
-        <w:t>,</w:t>
-      </w:r>
-      <w:r>
-        <w:rPr>
-          <w:rFonts w:ascii="Arial" w:hAnsi="Arial" w:cs="Arial"/>
-          <w:sz w:val="24"/>
-        </w:rPr>
-        <w:t xml:space="preserve"> 201</w:t>
-      </w:r>
-      <w:r>
-        <w:rPr>
-          <w:rFonts w:ascii="Arial" w:hAnsi="Arial" w:cs="Arial"/>
-          <w:sz w:val="24"/>
-        </w:rPr>
-        <w:t>6</w:t>
-      </w:r>
-      <w:r>
-        <w:rPr>
-          <w:rFonts w:ascii="Arial" w:hAnsi="Arial" w:cs="Arial"/>
-          <w:sz w:val="24"/>
-        </w:rPr>
-        <w:t>.</w:t>
+          <w:color w:val="000000" w:themeColor="text1"/>
+          <w:sz w:val="24"/>
+        </w:rPr>
+      </w:pPr>
+      <w:r>
+        <w:rPr>
+          <w:rFonts w:ascii="Arial" w:hAnsi="Arial" w:cs="Arial"/>
+          <w:color w:val="000000" w:themeColor="text1"/>
+          <w:sz w:val="24"/>
+        </w:rPr>
+        <w:t xml:space="preserve">Proteus does not have a state of </w:t>
+      </w:r>
+      <w:r>
+        <w:rPr>
+          <w:rFonts w:ascii="Arial" w:hAnsi="Arial" w:cs="Arial"/>
+          <w:b/>
+          <w:color w:val="000000" w:themeColor="text1"/>
+          <w:sz w:val="24"/>
+        </w:rPr>
+        <w:t>F</w:t>
+      </w:r>
+      <w:r>
+        <w:rPr>
+          <w:rFonts w:ascii="Arial" w:hAnsi="Arial" w:cs="Arial"/>
+          <w:b/>
+          <w:color w:val="000000" w:themeColor="text1"/>
+          <w:sz w:val="24"/>
+        </w:rPr>
+        <w:t>ree</w:t>
+      </w:r>
+      <w:r>
+        <w:rPr>
+          <w:rFonts w:ascii="Arial" w:hAnsi="Arial" w:cs="Arial"/>
+          <w:color w:val="000000" w:themeColor="text1"/>
+          <w:sz w:val="24"/>
+        </w:rPr>
+        <w:t xml:space="preserve"> or </w:t>
+      </w:r>
+      <w:r>
+        <w:rPr>
+          <w:rFonts w:ascii="Arial" w:hAnsi="Arial" w:cs="Arial"/>
+          <w:b/>
+          <w:color w:val="000000" w:themeColor="text1"/>
+          <w:sz w:val="24"/>
+        </w:rPr>
+        <w:t>A</w:t>
+      </w:r>
+      <w:r>
+        <w:rPr>
+          <w:rFonts w:ascii="Arial" w:hAnsi="Arial" w:cs="Arial"/>
+          <w:b/>
+          <w:color w:val="000000" w:themeColor="text1"/>
+          <w:sz w:val="24"/>
+        </w:rPr>
+        <w:t>vailable</w:t>
+      </w:r>
+      <w:r>
+        <w:rPr>
+          <w:rFonts w:ascii="Arial" w:hAnsi="Arial" w:cs="Arial"/>
+          <w:color w:val="000000" w:themeColor="text1"/>
+          <w:sz w:val="24"/>
+        </w:rPr>
+        <w:t xml:space="preserve">. </w:t>
+      </w:r>
+      <w:r>
+        <w:rPr>
+          <w:rFonts w:ascii="Arial" w:hAnsi="Arial" w:cs="Arial"/>
+          <w:color w:val="000000" w:themeColor="text1"/>
+          <w:sz w:val="24"/>
+        </w:rPr>
+        <w:t>If it is not listed in Proteus, it is considered free.</w:t>
+      </w:r>
+      <w:r>
+        <w:rPr>
+          <w:rFonts w:ascii="Arial" w:hAnsi="Arial" w:cs="Arial"/>
+          <w:color w:val="000000" w:themeColor="text1"/>
+          <w:sz w:val="24"/>
+        </w:rPr>
+        <w:t xml:space="preserve"> </w:t>
       </w:r>
     </w:p>
     <w:p>
       <w:pPr>
+        <w:spacing w:after="120" w:line="360" w:lineRule="auto"/>
+        <w:rPr>
+          <w:rFonts w:ascii="Arial" w:hAnsi="Arial" w:cs="Arial"/>
+          <w:color w:val="000000" w:themeColor="text1"/>
+          <w:sz w:val="24"/>
+        </w:rPr>
+      </w:pPr>
+      <w:r>
+        <w:rPr>
+          <w:rFonts w:ascii="Arial" w:hAnsi="Arial" w:cs="Arial"/>
+          <w:b/>
+          <w:color w:val="000000" w:themeColor="text1"/>
+          <w:sz w:val="24"/>
+        </w:rPr>
+        <w:t xml:space="preserve">The </w:t>
+      </w:r>
+      <w:r>
+        <w:rPr>
+          <w:rFonts w:ascii="Arial" w:hAnsi="Arial" w:cs="Arial"/>
+          <w:b/>
+          <w:color w:val="000000" w:themeColor="text1"/>
+          <w:sz w:val="24"/>
+          <w:u w:val="single"/>
+        </w:rPr>
+        <w:t>ARIN counting</w:t>
+      </w:r>
+      <w:r>
+        <w:rPr>
+          <w:rFonts w:ascii="Arial" w:hAnsi="Arial" w:cs="Arial"/>
+          <w:b/>
+          <w:color w:val="000000" w:themeColor="text1"/>
+          <w:sz w:val="24"/>
+          <w:u w:val="single"/>
+        </w:rPr>
+        <w:t xml:space="preserve"> method</w:t>
+      </w:r>
+      <w:r>
+        <w:rPr>
+          <w:rFonts w:ascii="Arial" w:hAnsi="Arial" w:cs="Arial"/>
+          <w:color w:val="000000" w:themeColor="text1"/>
+          <w:sz w:val="24"/>
+        </w:rPr>
+        <w:t xml:space="preserve"> is how we </w:t>
+      </w:r>
+      <w:r>
+        <w:rPr>
+          <w:rFonts w:ascii="Arial" w:hAnsi="Arial" w:cs="Arial"/>
+          <w:color w:val="000000" w:themeColor="text1"/>
+          <w:sz w:val="24"/>
+        </w:rPr>
+        <w:t xml:space="preserve">report </w:t>
+      </w:r>
+      <w:r>
+        <w:rPr>
+          <w:rFonts w:ascii="Arial" w:hAnsi="Arial" w:cs="Arial"/>
+          <w:color w:val="000000" w:themeColor="text1"/>
+          <w:sz w:val="24"/>
+        </w:rPr>
+        <w:t>our IP address capacity</w:t>
+      </w:r>
+      <w:r>
+        <w:rPr>
+          <w:rFonts w:ascii="Arial" w:hAnsi="Arial" w:cs="Arial"/>
+          <w:color w:val="000000" w:themeColor="text1"/>
+          <w:sz w:val="24"/>
+        </w:rPr>
+        <w:t xml:space="preserve"> to ARIN, the American Registry for Internet Numbers</w:t>
+      </w:r>
+      <w:r>
+        <w:rPr>
+          <w:rFonts w:ascii="Arial" w:hAnsi="Arial" w:cs="Arial"/>
+          <w:color w:val="000000" w:themeColor="text1"/>
+          <w:sz w:val="24"/>
+        </w:rPr>
+        <w:t xml:space="preserve">. </w:t>
+      </w:r>
+      <w:r>
+        <w:rPr>
+          <w:rFonts w:ascii="Arial" w:hAnsi="Arial" w:cs="Arial"/>
+          <w:color w:val="000000" w:themeColor="text1"/>
+          <w:sz w:val="24"/>
+        </w:rPr>
+        <w:t xml:space="preserve">A detailed description of this counting method is presented in </w:t>
+      </w:r>
+      <w:r>
+        <w:rPr>
+          <w:rFonts w:ascii="Arial" w:hAnsi="Arial" w:cs="Arial"/>
+          <w:color w:val="000000" w:themeColor="text1"/>
+          <w:sz w:val="24"/>
+        </w:rPr>
+        <w:t>Appendix</w:t>
+      </w:r>
+      <w:r>
+        <w:rPr>
+          <w:rFonts w:ascii="Arial" w:hAnsi="Arial" w:cs="Arial"/>
+          <w:color w:val="000000" w:themeColor="text1"/>
+          <w:sz w:val="24"/>
+        </w:rPr>
+        <w:t xml:space="preserve"> </w:t>
+      </w:r>
+      <w:r>
+        <w:rPr>
+          <w:rFonts w:ascii="Arial" w:hAnsi="Arial" w:cs="Arial"/>
+          <w:color w:val="000000" w:themeColor="text1"/>
+          <w:sz w:val="24"/>
+        </w:rPr>
+        <w:t>3</w:t>
+      </w:r>
+      <w:r>
+        <w:rPr>
+          <w:rFonts w:ascii="Arial" w:hAnsi="Arial" w:cs="Arial"/>
+          <w:color w:val="000000" w:themeColor="text1"/>
+          <w:sz w:val="24"/>
+        </w:rPr>
+        <w:t>.</w:t>
+      </w:r>
+    </w:p>
+    <w:p>
+      <w:pPr>
+        <w:spacing w:after="120" w:line="360" w:lineRule="auto"/>
+        <w:rPr>
+          <w:rFonts w:ascii="Arial" w:hAnsi="Arial" w:cs="Arial"/>
+          <w:color w:val="000000" w:themeColor="text1"/>
+          <w:sz w:val="24"/>
+        </w:rPr>
+      </w:pPr>
+      <w:r>
+        <w:rPr>
+          <w:rFonts w:ascii="Arial" w:hAnsi="Arial" w:cs="Arial"/>
+          <w:b/>
+          <w:color w:val="000000" w:themeColor="text1"/>
+          <w:sz w:val="24"/>
+          <w:u w:val="single"/>
+        </w:rPr>
+        <w:t>Subnet counting method</w:t>
+      </w:r>
+      <w:r>
+        <w:rPr>
+          <w:rFonts w:ascii="Arial" w:hAnsi="Arial" w:cs="Arial"/>
+          <w:color w:val="000000" w:themeColor="text1"/>
+          <w:sz w:val="24"/>
+        </w:rPr>
+        <w:t xml:space="preserve"> Cerner has a mix of subnet sizes, with 64, 128, 256, and 512 IP addresses being the most common. To make it easier to estimate IP subnet capacity, we standardize on a convenient unit of subnet measurement used by network engineers, called a </w:t>
+      </w:r>
+      <w:r>
+        <w:rPr>
+          <w:rFonts w:ascii="Arial" w:hAnsi="Arial" w:cs="Arial"/>
+          <w:b/>
+          <w:color w:val="000000" w:themeColor="text1"/>
+          <w:sz w:val="24"/>
+        </w:rPr>
+        <w:t>“class C equivalent” subnet</w:t>
+      </w:r>
+      <w:r>
+        <w:rPr>
+          <w:rFonts w:ascii="Arial" w:hAnsi="Arial" w:cs="Arial"/>
+          <w:color w:val="000000" w:themeColor="text1"/>
+          <w:sz w:val="24"/>
+        </w:rPr>
+        <w:t>, or a /24 subnet, with 256 IP addresses. One “class B subnet” with 65,536 IP addresses has 256</w:t>
+      </w:r>
+      <w:r>
+        <w:rPr>
+          <w:rFonts w:ascii="Arial" w:hAnsi="Arial" w:cs="Arial"/>
+          <w:color w:val="000000" w:themeColor="text1"/>
+          <w:sz w:val="24"/>
+        </w:rPr>
+        <w:t xml:space="preserve"> “class C equivalent” subnets. </w:t>
+      </w:r>
+    </w:p>
+    <w:p>
+      <w:pPr>
         <w:pStyle w:val="Heading1"/>
         <w:spacing w:before="360" w:after="120" w:line="360" w:lineRule="auto"/>
         <w:rPr>
@@ -7193,663 +7875,15 @@
           <w:sz w:val="32"/>
         </w:rPr>
       </w:pPr>
-      <w:bookmarkStart w:id="8" w:name="_Toc456547914"/>
+      <w:bookmarkStart w:id="8" w:name="_Toc456547915"/>
       <w:r>
         <w:rPr>
           <w:rFonts w:ascii="Arial" w:hAnsi="Arial" w:cs="Arial"/>
           <w:sz w:val="32"/>
         </w:rPr>
-        <w:t>Definitions</w:t>
+        <w:t>Report Details</w:t>
       </w:r>
       <w:bookmarkEnd w:id="8"/>
-    </w:p>
-    <w:p>
-      <w:pPr>
-        <w:spacing w:after="120" w:line="360" w:lineRule="auto"/>
-        <w:rPr>
-          <w:rFonts w:ascii="Arial" w:hAnsi="Arial" w:cs="Arial"/>
-          <w:color w:val="000000" w:themeColor="text1"/>
-          <w:sz w:val="24"/>
-        </w:rPr>
-      </w:pPr>
-      <w:r>
-        <w:rPr>
-          <w:rFonts w:ascii="Arial" w:hAnsi="Arial" w:cs="Arial"/>
-          <w:color w:val="000000" w:themeColor="text1"/>
-          <w:sz w:val="24"/>
-        </w:rPr>
-        <w:t xml:space="preserve">Bluecat Address Manager / </w:t>
-      </w:r>
-      <w:r>
-        <w:rPr>
-          <w:rFonts w:ascii="Arial" w:hAnsi="Arial" w:cs="Arial"/>
-          <w:color w:val="000000" w:themeColor="text1"/>
-          <w:sz w:val="24"/>
-        </w:rPr>
-        <w:t xml:space="preserve">Proteus allows </w:t>
-      </w:r>
-      <w:r>
-        <w:rPr>
-          <w:rFonts w:ascii="Arial" w:hAnsi="Arial" w:cs="Arial"/>
-          <w:color w:val="000000" w:themeColor="text1"/>
-          <w:sz w:val="24"/>
-        </w:rPr>
-        <w:t xml:space="preserve">for </w:t>
-      </w:r>
-      <w:r>
-        <w:rPr>
-          <w:rFonts w:ascii="Arial" w:hAnsi="Arial" w:cs="Arial"/>
-          <w:color w:val="000000" w:themeColor="text1"/>
-          <w:sz w:val="24"/>
-        </w:rPr>
-        <w:t>three s</w:t>
-      </w:r>
-      <w:r>
-        <w:rPr>
-          <w:rFonts w:ascii="Arial" w:hAnsi="Arial" w:cs="Arial"/>
-          <w:color w:val="000000" w:themeColor="text1"/>
-          <w:sz w:val="24"/>
-        </w:rPr>
-        <w:t>tatuses, or “s</w:t>
-      </w:r>
-      <w:r>
-        <w:rPr>
-          <w:rFonts w:ascii="Arial" w:hAnsi="Arial" w:cs="Arial"/>
-          <w:color w:val="000000" w:themeColor="text1"/>
-          <w:sz w:val="24"/>
-        </w:rPr>
-        <w:t>tates</w:t>
-      </w:r>
-      <w:r>
-        <w:rPr>
-          <w:rFonts w:ascii="Arial" w:hAnsi="Arial" w:cs="Arial"/>
-          <w:color w:val="000000" w:themeColor="text1"/>
-          <w:sz w:val="24"/>
-        </w:rPr>
-        <w:t>”</w:t>
-      </w:r>
-      <w:r>
-        <w:rPr>
-          <w:rFonts w:ascii="Arial" w:hAnsi="Arial" w:cs="Arial"/>
-          <w:color w:val="000000" w:themeColor="text1"/>
-          <w:sz w:val="24"/>
-        </w:rPr>
-        <w:t xml:space="preserve"> of an IP Address; </w:t>
-      </w:r>
-      <w:r>
-        <w:rPr>
-          <w:rFonts w:ascii="Arial" w:hAnsi="Arial" w:cs="Arial"/>
-          <w:color w:val="000000" w:themeColor="text1"/>
-          <w:sz w:val="24"/>
-        </w:rPr>
-        <w:t>Gateway, Static, and Reserved.</w:t>
-      </w:r>
-    </w:p>
-    <w:p>
-      <w:pPr>
-        <w:spacing w:after="120" w:line="360" w:lineRule="auto"/>
-        <w:rPr>
-          <w:rFonts w:ascii="Arial" w:hAnsi="Arial" w:cs="Arial"/>
-          <w:sz w:val="24"/>
-          <w:szCs w:val="24"/>
-        </w:rPr>
-      </w:pPr>
-      <w:r>
-        <w:rPr>
-          <w:rFonts w:ascii="Arial" w:hAnsi="Arial" w:cs="Arial"/>
-          <w:b/>
-          <w:color w:val="000000" w:themeColor="text1"/>
-          <w:sz w:val="24"/>
-        </w:rPr>
-        <w:t>Gateway</w:t>
-      </w:r>
-      <w:r>
-        <w:rPr>
-          <w:rFonts w:ascii="Arial" w:hAnsi="Arial" w:cs="Arial"/>
-          <w:color w:val="000000" w:themeColor="text1"/>
-          <w:sz w:val="24"/>
-        </w:rPr>
-        <w:t xml:space="preserve"> and </w:t>
-      </w:r>
-      <w:r>
-        <w:rPr>
-          <w:rFonts w:ascii="Arial" w:hAnsi="Arial" w:cs="Arial"/>
-          <w:b/>
-          <w:color w:val="000000" w:themeColor="text1"/>
-          <w:sz w:val="24"/>
-        </w:rPr>
-        <w:t>Static</w:t>
-      </w:r>
-      <w:r>
-        <w:rPr>
-          <w:rFonts w:ascii="Arial" w:hAnsi="Arial" w:cs="Arial"/>
-          <w:color w:val="000000" w:themeColor="text1"/>
-          <w:sz w:val="24"/>
-        </w:rPr>
-        <w:t xml:space="preserve"> IP </w:t>
-      </w:r>
-      <w:r>
-        <w:rPr>
-          <w:rFonts w:ascii="Arial" w:hAnsi="Arial" w:cs="Arial"/>
-          <w:sz w:val="24"/>
-        </w:rPr>
-        <w:t>addresses are assigned to hosts</w:t>
-      </w:r>
-      <w:r>
-        <w:rPr>
-          <w:rFonts w:ascii="Arial" w:hAnsi="Arial" w:cs="Arial"/>
-          <w:sz w:val="24"/>
-        </w:rPr>
-        <w:t xml:space="preserve"> deployed in our Data Centers</w:t>
-      </w:r>
-      <w:r>
-        <w:rPr>
-          <w:rFonts w:ascii="Arial" w:hAnsi="Arial" w:cs="Arial"/>
-          <w:sz w:val="24"/>
-        </w:rPr>
-        <w:t xml:space="preserve"> and at client sites</w:t>
-      </w:r>
-      <w:r>
-        <w:rPr>
-          <w:rFonts w:ascii="Arial" w:hAnsi="Arial" w:cs="Arial"/>
-          <w:sz w:val="24"/>
-        </w:rPr>
-        <w:t xml:space="preserve">. </w:t>
-      </w:r>
-      <w:r>
-        <w:rPr>
-          <w:rFonts w:ascii="Arial" w:hAnsi="Arial" w:cs="Arial"/>
-          <w:sz w:val="24"/>
-        </w:rPr>
-        <w:t>An IP address is considered Used (and unavailable for future client use) if it has a Gateway or Static IP address.</w:t>
-      </w:r>
-      <w:r>
-        <w:rPr>
-          <w:rFonts w:ascii="Arial" w:hAnsi="Arial" w:cs="Arial"/>
-          <w:sz w:val="24"/>
-          <w:szCs w:val="24"/>
-        </w:rPr>
-        <w:t xml:space="preserve"> </w:t>
-      </w:r>
-    </w:p>
-    <w:p>
-      <w:pPr>
-        <w:spacing w:after="120" w:line="360" w:lineRule="auto"/>
-        <w:rPr>
-          <w:rFonts w:ascii="Arial" w:hAnsi="Arial" w:cs="Arial"/>
-          <w:sz w:val="24"/>
-        </w:rPr>
-      </w:pPr>
-      <w:r>
-        <w:rPr>
-          <w:rFonts w:ascii="Arial" w:hAnsi="Arial" w:cs="Arial"/>
-          <w:b/>
-          <w:color w:val="000000" w:themeColor="text1"/>
-          <w:sz w:val="24"/>
-        </w:rPr>
-        <w:t>Reserved</w:t>
-      </w:r>
-      <w:r>
-        <w:rPr>
-          <w:rFonts w:ascii="Arial" w:hAnsi="Arial" w:cs="Arial"/>
-          <w:color w:val="000000" w:themeColor="text1"/>
-          <w:sz w:val="24"/>
-        </w:rPr>
-        <w:t xml:space="preserve"> IP addresses are </w:t>
-      </w:r>
-      <w:r>
-        <w:rPr>
-          <w:rFonts w:ascii="Arial" w:hAnsi="Arial" w:cs="Arial"/>
-          <w:color w:val="000000" w:themeColor="text1"/>
-          <w:sz w:val="24"/>
-        </w:rPr>
-        <w:t>manual</w:t>
-      </w:r>
-      <w:r>
-        <w:rPr>
-          <w:rFonts w:ascii="Arial" w:hAnsi="Arial" w:cs="Arial"/>
-          <w:color w:val="000000" w:themeColor="text1"/>
-          <w:sz w:val="24"/>
-        </w:rPr>
-        <w:t xml:space="preserve"> or process automated</w:t>
-      </w:r>
-      <w:r>
-        <w:rPr>
-          <w:rFonts w:ascii="Arial" w:hAnsi="Arial" w:cs="Arial"/>
-          <w:color w:val="000000" w:themeColor="text1"/>
-          <w:sz w:val="24"/>
-        </w:rPr>
-        <w:t xml:space="preserve"> entries in Proteus that indicate this IP address is to be used in the future. </w:t>
-      </w:r>
-      <w:r>
-        <w:rPr>
-          <w:rFonts w:ascii="Arial" w:hAnsi="Arial" w:cs="Arial"/>
-          <w:color w:val="000000" w:themeColor="text1"/>
-          <w:sz w:val="24"/>
-        </w:rPr>
-        <w:t>In previous reports we distinguished between r</w:t>
-      </w:r>
-      <w:r>
-        <w:rPr>
-          <w:rFonts w:ascii="Arial" w:hAnsi="Arial" w:cs="Arial"/>
-          <w:color w:val="000000" w:themeColor="text1"/>
-          <w:sz w:val="24"/>
-        </w:rPr>
-        <w:t xml:space="preserve">eserved IP addresses </w:t>
-      </w:r>
-      <w:r>
-        <w:rPr>
-          <w:rFonts w:ascii="Arial" w:hAnsi="Arial" w:cs="Arial"/>
-          <w:sz w:val="24"/>
-        </w:rPr>
-        <w:t>assigned to a host</w:t>
-      </w:r>
-      <w:r>
-        <w:rPr>
-          <w:rFonts w:ascii="Arial" w:hAnsi="Arial" w:cs="Arial"/>
-          <w:sz w:val="24"/>
-        </w:rPr>
-        <w:t>, and reserved IP addresses not yet assigned</w:t>
-      </w:r>
-      <w:r>
-        <w:rPr>
-          <w:rFonts w:ascii="Arial" w:hAnsi="Arial" w:cs="Arial"/>
-          <w:sz w:val="24"/>
-        </w:rPr>
-        <w:t xml:space="preserve"> to a host.</w:t>
-      </w:r>
-      <w:r>
-        <w:rPr>
-          <w:rFonts w:ascii="Arial" w:hAnsi="Arial" w:cs="Arial"/>
-          <w:sz w:val="24"/>
-        </w:rPr>
-        <w:t xml:space="preserve"> </w:t>
-      </w:r>
-      <w:r>
-        <w:rPr>
-          <w:rFonts w:ascii="Arial" w:hAnsi="Arial" w:cs="Arial"/>
-          <w:color w:val="000000" w:themeColor="text1"/>
-          <w:sz w:val="24"/>
-        </w:rPr>
-        <w:t xml:space="preserve">This was </w:t>
-      </w:r>
-      <w:r>
-        <w:rPr>
-          <w:rFonts w:ascii="Arial" w:hAnsi="Arial" w:cs="Arial"/>
-          <w:color w:val="000000" w:themeColor="text1"/>
-          <w:sz w:val="24"/>
-        </w:rPr>
-        <w:t xml:space="preserve">done </w:t>
-      </w:r>
-      <w:r>
-        <w:rPr>
-          <w:rFonts w:ascii="Arial" w:hAnsi="Arial" w:cs="Arial"/>
-          <w:color w:val="000000" w:themeColor="text1"/>
-          <w:sz w:val="24"/>
-        </w:rPr>
-        <w:t>primarily for the Server Provisioning team. Now that we send them weekly IP and subnet updates</w:t>
-      </w:r>
-      <w:r>
-        <w:rPr>
-          <w:rFonts w:ascii="Arial" w:hAnsi="Arial" w:cs="Arial"/>
-          <w:color w:val="000000" w:themeColor="text1"/>
-          <w:sz w:val="24"/>
-        </w:rPr>
-        <w:t xml:space="preserve"> we no longer need to distinguish the two types of reserved addresses.</w:t>
-      </w:r>
-    </w:p>
-    <w:p>
-      <w:pPr>
-        <w:spacing w:after="120" w:line="360" w:lineRule="auto"/>
-        <w:rPr>
-          <w:rFonts w:ascii="Arial" w:hAnsi="Arial" w:cs="Arial"/>
-          <w:color w:val="000000" w:themeColor="text1"/>
-          <w:sz w:val="24"/>
-        </w:rPr>
-      </w:pPr>
-      <w:r>
-        <w:rPr>
-          <w:rFonts w:ascii="Arial" w:hAnsi="Arial" w:cs="Arial"/>
-          <w:b/>
-          <w:color w:val="000000" w:themeColor="text1"/>
-          <w:sz w:val="24"/>
-        </w:rPr>
-        <w:lastRenderedPageBreak/>
-        <w:t>Allocated</w:t>
-      </w:r>
-      <w:r>
-        <w:rPr>
-          <w:rFonts w:ascii="Arial" w:hAnsi="Arial" w:cs="Arial"/>
-          <w:color w:val="000000" w:themeColor="text1"/>
-          <w:sz w:val="24"/>
-        </w:rPr>
-        <w:t xml:space="preserve"> IP addresses are defined to be </w:t>
-      </w:r>
-      <w:r>
-        <w:rPr>
-          <w:rFonts w:ascii="Arial" w:hAnsi="Arial" w:cs="Arial"/>
-          <w:color w:val="000000" w:themeColor="text1"/>
-          <w:sz w:val="24"/>
-        </w:rPr>
-        <w:t xml:space="preserve">all IP </w:t>
-      </w:r>
-      <w:r>
-        <w:rPr>
-          <w:rFonts w:ascii="Arial" w:hAnsi="Arial" w:cs="Arial"/>
-          <w:color w:val="000000" w:themeColor="text1"/>
-          <w:sz w:val="24"/>
-        </w:rPr>
-        <w:t xml:space="preserve">addresses </w:t>
-      </w:r>
-      <w:r>
-        <w:rPr>
-          <w:rFonts w:ascii="Arial" w:hAnsi="Arial" w:cs="Arial"/>
-          <w:color w:val="000000" w:themeColor="text1"/>
-          <w:sz w:val="24"/>
-        </w:rPr>
-        <w:t>in Proteus that have</w:t>
-      </w:r>
-      <w:r>
-        <w:rPr>
-          <w:rFonts w:ascii="Arial" w:hAnsi="Arial" w:cs="Arial"/>
-          <w:color w:val="000000" w:themeColor="text1"/>
-          <w:sz w:val="24"/>
-        </w:rPr>
-        <w:t xml:space="preserve"> a status </w:t>
-      </w:r>
-      <w:r>
-        <w:rPr>
-          <w:rFonts w:ascii="Arial" w:hAnsi="Arial" w:cs="Arial"/>
-          <w:color w:val="000000" w:themeColor="text1"/>
-          <w:sz w:val="24"/>
-        </w:rPr>
-        <w:t>of Gateway, Static, or Reserved</w:t>
-      </w:r>
-      <w:r>
-        <w:rPr>
-          <w:rFonts w:ascii="Arial" w:hAnsi="Arial" w:cs="Arial"/>
-          <w:color w:val="000000" w:themeColor="text1"/>
-          <w:sz w:val="24"/>
-        </w:rPr>
-        <w:t>.</w:t>
-      </w:r>
-    </w:p>
-    <w:p>
-      <w:pPr>
-        <w:spacing w:after="120" w:line="360" w:lineRule="auto"/>
-        <w:rPr>
-          <w:rFonts w:ascii="Arial" w:hAnsi="Arial" w:cs="Arial"/>
-          <w:color w:val="000000" w:themeColor="text1"/>
-          <w:sz w:val="24"/>
-        </w:rPr>
-      </w:pPr>
-      <w:r>
-        <w:rPr>
-          <w:rFonts w:ascii="Arial" w:hAnsi="Arial" w:cs="Arial"/>
-          <w:color w:val="000000" w:themeColor="text1"/>
-          <w:sz w:val="24"/>
-        </w:rPr>
-        <w:t xml:space="preserve">Proteus does not have a state of </w:t>
-      </w:r>
-      <w:r>
-        <w:rPr>
-          <w:rFonts w:ascii="Arial" w:hAnsi="Arial" w:cs="Arial"/>
-          <w:b/>
-          <w:color w:val="000000" w:themeColor="text1"/>
-          <w:sz w:val="24"/>
-        </w:rPr>
-        <w:t>F</w:t>
-      </w:r>
-      <w:r>
-        <w:rPr>
-          <w:rFonts w:ascii="Arial" w:hAnsi="Arial" w:cs="Arial"/>
-          <w:b/>
-          <w:color w:val="000000" w:themeColor="text1"/>
-          <w:sz w:val="24"/>
-        </w:rPr>
-        <w:t>ree</w:t>
-      </w:r>
-      <w:r>
-        <w:rPr>
-          <w:rFonts w:ascii="Arial" w:hAnsi="Arial" w:cs="Arial"/>
-          <w:color w:val="000000" w:themeColor="text1"/>
-          <w:sz w:val="24"/>
-        </w:rPr>
-        <w:t xml:space="preserve"> or </w:t>
-      </w:r>
-      <w:r>
-        <w:rPr>
-          <w:rFonts w:ascii="Arial" w:hAnsi="Arial" w:cs="Arial"/>
-          <w:b/>
-          <w:color w:val="000000" w:themeColor="text1"/>
-          <w:sz w:val="24"/>
-        </w:rPr>
-        <w:t>A</w:t>
-      </w:r>
-      <w:r>
-        <w:rPr>
-          <w:rFonts w:ascii="Arial" w:hAnsi="Arial" w:cs="Arial"/>
-          <w:b/>
-          <w:color w:val="000000" w:themeColor="text1"/>
-          <w:sz w:val="24"/>
-        </w:rPr>
-        <w:t>vailable</w:t>
-      </w:r>
-      <w:r>
-        <w:rPr>
-          <w:rFonts w:ascii="Arial" w:hAnsi="Arial" w:cs="Arial"/>
-          <w:color w:val="000000" w:themeColor="text1"/>
-          <w:sz w:val="24"/>
-        </w:rPr>
-        <w:t xml:space="preserve">. </w:t>
-      </w:r>
-      <w:r>
-        <w:rPr>
-          <w:rFonts w:ascii="Arial" w:hAnsi="Arial" w:cs="Arial"/>
-          <w:color w:val="000000" w:themeColor="text1"/>
-          <w:sz w:val="24"/>
-        </w:rPr>
-        <w:t>If it is not listed in Proteus, it is considered free.</w:t>
-      </w:r>
-      <w:r>
-        <w:rPr>
-          <w:rFonts w:ascii="Arial" w:hAnsi="Arial" w:cs="Arial"/>
-          <w:color w:val="000000" w:themeColor="text1"/>
-          <w:sz w:val="24"/>
-        </w:rPr>
-        <w:t xml:space="preserve"> </w:t>
-      </w:r>
-    </w:p>
-    <w:p>
-      <w:pPr>
-        <w:spacing w:after="120" w:line="360" w:lineRule="auto"/>
-        <w:rPr>
-          <w:rFonts w:ascii="Arial" w:hAnsi="Arial" w:cs="Arial"/>
-          <w:color w:val="000000" w:themeColor="text1"/>
-          <w:sz w:val="24"/>
-        </w:rPr>
-      </w:pPr>
-      <w:r>
-        <w:rPr>
-          <w:rFonts w:ascii="Arial" w:hAnsi="Arial" w:cs="Arial"/>
-          <w:b/>
-          <w:color w:val="000000" w:themeColor="text1"/>
-          <w:sz w:val="24"/>
-        </w:rPr>
-        <w:t xml:space="preserve">The </w:t>
-      </w:r>
-      <w:r>
-        <w:rPr>
-          <w:rFonts w:ascii="Arial" w:hAnsi="Arial" w:cs="Arial"/>
-          <w:b/>
-          <w:color w:val="000000" w:themeColor="text1"/>
-          <w:sz w:val="24"/>
-          <w:u w:val="single"/>
-        </w:rPr>
-        <w:t>ARIN counting</w:t>
-      </w:r>
-      <w:r>
-        <w:rPr>
-          <w:rFonts w:ascii="Arial" w:hAnsi="Arial" w:cs="Arial"/>
-          <w:b/>
-          <w:color w:val="000000" w:themeColor="text1"/>
-          <w:sz w:val="24"/>
-          <w:u w:val="single"/>
-        </w:rPr>
-        <w:t xml:space="preserve"> method</w:t>
-      </w:r>
-      <w:r>
-        <w:rPr>
-          <w:rFonts w:ascii="Arial" w:hAnsi="Arial" w:cs="Arial"/>
-          <w:color w:val="000000" w:themeColor="text1"/>
-          <w:sz w:val="24"/>
-        </w:rPr>
-        <w:t xml:space="preserve"> is how we </w:t>
-      </w:r>
-      <w:r>
-        <w:rPr>
-          <w:rFonts w:ascii="Arial" w:hAnsi="Arial" w:cs="Arial"/>
-          <w:color w:val="000000" w:themeColor="text1"/>
-          <w:sz w:val="24"/>
-        </w:rPr>
-        <w:t xml:space="preserve">report </w:t>
-      </w:r>
-      <w:r>
-        <w:rPr>
-          <w:rFonts w:ascii="Arial" w:hAnsi="Arial" w:cs="Arial"/>
-          <w:color w:val="000000" w:themeColor="text1"/>
-          <w:sz w:val="24"/>
-        </w:rPr>
-        <w:t>our IP address capacity</w:t>
-      </w:r>
-      <w:r>
-        <w:rPr>
-          <w:rFonts w:ascii="Arial" w:hAnsi="Arial" w:cs="Arial"/>
-          <w:color w:val="000000" w:themeColor="text1"/>
-          <w:sz w:val="24"/>
-        </w:rPr>
-        <w:t xml:space="preserve"> to ARIN, the American Registry for Internet Numbers</w:t>
-      </w:r>
-      <w:r>
-        <w:rPr>
-          <w:rFonts w:ascii="Arial" w:hAnsi="Arial" w:cs="Arial"/>
-          <w:color w:val="000000" w:themeColor="text1"/>
-          <w:sz w:val="24"/>
-        </w:rPr>
-        <w:t xml:space="preserve">. </w:t>
-      </w:r>
-      <w:r>
-        <w:rPr>
-          <w:rFonts w:ascii="Arial" w:hAnsi="Arial" w:cs="Arial"/>
-          <w:color w:val="000000" w:themeColor="text1"/>
-          <w:sz w:val="24"/>
-        </w:rPr>
-        <w:t xml:space="preserve">A detailed description of this counting method is presented in </w:t>
-      </w:r>
-      <w:r>
-        <w:rPr>
-          <w:rFonts w:ascii="Arial" w:hAnsi="Arial" w:cs="Arial"/>
-          <w:color w:val="000000" w:themeColor="text1"/>
-          <w:sz w:val="24"/>
-        </w:rPr>
-        <w:t>Appendix</w:t>
-      </w:r>
-      <w:r>
-        <w:rPr>
-          <w:rFonts w:ascii="Arial" w:hAnsi="Arial" w:cs="Arial"/>
-          <w:color w:val="000000" w:themeColor="text1"/>
-          <w:sz w:val="24"/>
-        </w:rPr>
-        <w:t xml:space="preserve"> </w:t>
-      </w:r>
-      <w:r>
-        <w:rPr>
-          <w:rFonts w:ascii="Arial" w:hAnsi="Arial" w:cs="Arial"/>
-          <w:color w:val="000000" w:themeColor="text1"/>
-          <w:sz w:val="24"/>
-        </w:rPr>
-        <w:t>3</w:t>
-      </w:r>
-      <w:r>
-        <w:rPr>
-          <w:rFonts w:ascii="Arial" w:hAnsi="Arial" w:cs="Arial"/>
-          <w:color w:val="000000" w:themeColor="text1"/>
-          <w:sz w:val="24"/>
-        </w:rPr>
-        <w:t>.</w:t>
-      </w:r>
-    </w:p>
-    <w:p>
-      <w:pPr>
-        <w:spacing w:after="120" w:line="360" w:lineRule="auto"/>
-        <w:rPr>
-          <w:rFonts w:ascii="Arial" w:hAnsi="Arial" w:cs="Arial"/>
-          <w:color w:val="000000" w:themeColor="text1"/>
-          <w:sz w:val="24"/>
-        </w:rPr>
-      </w:pPr>
-      <w:r>
-        <w:rPr>
-          <w:rFonts w:ascii="Arial" w:hAnsi="Arial" w:cs="Arial"/>
-          <w:b/>
-          <w:color w:val="000000" w:themeColor="text1"/>
-          <w:sz w:val="24"/>
-          <w:u w:val="single"/>
-        </w:rPr>
-        <w:t>Subnet counting method</w:t>
-      </w:r>
-      <w:r>
-        <w:rPr>
-          <w:rFonts w:ascii="Arial" w:hAnsi="Arial" w:cs="Arial"/>
-          <w:color w:val="000000" w:themeColor="text1"/>
-          <w:sz w:val="24"/>
-        </w:rPr>
-        <w:t xml:space="preserve"> Cerner has a mix of subnet sizes, with 64, 128, 256, and 512 IP addresses being the most common. To make it easier to estimate IP subnet capacity, we standardize on a convenient unit of subnet measurement used by network engineers, called a </w:t>
-      </w:r>
-      <w:r>
-        <w:rPr>
-          <w:rFonts w:ascii="Arial" w:hAnsi="Arial" w:cs="Arial"/>
-          <w:b/>
-          <w:color w:val="000000" w:themeColor="text1"/>
-          <w:sz w:val="24"/>
-        </w:rPr>
-        <w:t>“class C equivalent” subnet</w:t>
-      </w:r>
-      <w:r>
-        <w:rPr>
-          <w:rFonts w:ascii="Arial" w:hAnsi="Arial" w:cs="Arial"/>
-          <w:color w:val="000000" w:themeColor="text1"/>
-          <w:sz w:val="24"/>
-        </w:rPr>
-        <w:t>, or a /24 subnet, with 256 IP addresses. One “class B subnet” with 65,536 IP addresses has 256</w:t>
-      </w:r>
-      <w:r>
-        <w:rPr>
-          <w:rFonts w:ascii="Arial" w:hAnsi="Arial" w:cs="Arial"/>
-          <w:color w:val="000000" w:themeColor="text1"/>
-          <w:sz w:val="24"/>
-        </w:rPr>
-        <w:t xml:space="preserve"> “class C equivalent” subnets. </w:t>
-      </w:r>
-    </w:p>
-    <w:p>
-      <w:pPr>
-        <w:pStyle w:val="Heading1"/>
-        <w:spacing w:before="360" w:after="120" w:line="360" w:lineRule="auto"/>
-        <w:rPr>
-          <w:rFonts w:ascii="Arial" w:hAnsi="Arial" w:cs="Arial"/>
-          <w:sz w:val="32"/>
-        </w:rPr>
-      </w:pPr>
-      <w:bookmarkStart w:id="9" w:name="_Toc456547915"/>
-      <w:r>
-        <w:rPr>
-          <w:rFonts w:ascii="Arial" w:hAnsi="Arial" w:cs="Arial"/>
-          <w:sz w:val="32"/>
-        </w:rPr>
-        <w:t>Report Details</w:t>
-      </w:r>
-      <w:bookmarkEnd w:id="9"/>
     </w:p>
     <w:p>
       <w:pPr>
@@ -7904,8 +7938,8 @@
         </w:numPr>
         <w:spacing w:after="120" w:line="360" w:lineRule="auto"/>
       </w:pPr>
-      <w:bookmarkStart w:id="10" w:name="_Toc456547916"/>
-      <w:bookmarkStart w:id="11" w:name="_Toc268263554"/>
+      <w:bookmarkStart w:id="9" w:name="_Toc456547916"/>
+      <w:bookmarkStart w:id="10" w:name="_Toc268263554"/>
       <w:r>
         <w:t xml:space="preserve">How Much </w:t>
       </w:r>
@@ -7921,18 +7955,18 @@
       <w:r>
         <w:t>Capacity Does Cerner Have?</w:t>
       </w:r>
-      <w:bookmarkEnd w:id="10"/>
+      <w:bookmarkEnd w:id="9"/>
     </w:p>
     <w:p>
       <w:pPr>
         <w:pStyle w:val="Heading3"/>
         <w:spacing w:after="120" w:line="360" w:lineRule="auto"/>
       </w:pPr>
-      <w:bookmarkStart w:id="12" w:name="_Toc456547917"/>
+      <w:bookmarkStart w:id="11" w:name="_Toc456547917"/>
       <w:r>
         <w:t>IP Addresses</w:t>
       </w:r>
-      <w:bookmarkEnd w:id="12"/>
+      <w:bookmarkEnd w:id="11"/>
     </w:p>
     <w:p>
       <w:pPr>
@@ -8050,7 +8084,23 @@
           <w:rFonts w:ascii="Arial" w:hAnsi="Arial" w:cs="Arial"/>
           <w:sz w:val="24"/>
         </w:rPr>
-        <w:t xml:space="preserve">32,244, and are reported separately. These CHS addresses will not be used by CWx or CES clients, however, Cerner’s public IP addresses will soon be used by CHS clients as they migrate from Sorian to </w:t>
+        <w:t xml:space="preserve">32,244, and are reported separately. These CHS addresses will not be used by CWx or CES clients, however, Cerner’s public IP addresses will soon be used by CHS clients as they migrate from </w:t>
+      </w:r>
+      <w:proofErr w:type="spellStart"/>
+      <w:r>
+        <w:rPr>
+          <w:rFonts w:ascii="Arial" w:hAnsi="Arial" w:cs="Arial"/>
+          <w:sz w:val="24"/>
+        </w:rPr>
+        <w:t>Sorian</w:t>
+      </w:r>
+      <w:proofErr w:type="spellEnd"/>
+      <w:r>
+        <w:rPr>
+          <w:rFonts w:ascii="Arial" w:hAnsi="Arial" w:cs="Arial"/>
+          <w:sz w:val="24"/>
+        </w:rPr>
+        <w:t xml:space="preserve"> to </w:t>
       </w:r>
       <w:r>
         <w:rPr>
@@ -8657,13 +8707,13 @@
         <w:pStyle w:val="Heading3"/>
         <w:spacing w:after="120" w:line="360" w:lineRule="auto"/>
       </w:pPr>
-      <w:bookmarkStart w:id="13" w:name="_Toc440275427"/>
-      <w:bookmarkStart w:id="14" w:name="_Toc456547918"/>
+      <w:bookmarkStart w:id="12" w:name="_Toc440275427"/>
+      <w:bookmarkStart w:id="13" w:name="_Toc456547918"/>
       <w:r>
         <w:t>IP Subnets</w:t>
       </w:r>
+      <w:bookmarkEnd w:id="12"/>
       <w:bookmarkEnd w:id="13"/>
-      <w:bookmarkEnd w:id="14"/>
     </w:p>
     <w:p>
       <w:pPr>
@@ -8707,7 +8757,23 @@
           <w:rFonts w:ascii="Arial" w:hAnsi="Arial" w:cs="Arial"/>
           <w:sz w:val="24"/>
         </w:rPr>
-        <w:t xml:space="preserve"> Most subnets are smaller than a class-C, so Cerner has around 1400 public IP subnets.</w:t>
+        <w:t xml:space="preserve"> Most subnets are smaller than a </w:t>
+      </w:r>
+      <w:proofErr w:type="gramStart"/>
+      <w:r>
+        <w:rPr>
+          <w:rFonts w:ascii="Arial" w:hAnsi="Arial" w:cs="Arial"/>
+          <w:sz w:val="24"/>
+        </w:rPr>
+        <w:t>class</w:t>
+      </w:r>
+      <w:proofErr w:type="gramEnd"/>
+      <w:r>
+        <w:rPr>
+          <w:rFonts w:ascii="Arial" w:hAnsi="Arial" w:cs="Arial"/>
+          <w:sz w:val="24"/>
+        </w:rPr>
+        <w:t>-C, so Cerner has around 1400 public IP subnets.</w:t>
       </w:r>
     </w:p>
     <w:p>
@@ -8816,7 +8882,7 @@
         </w:numPr>
         <w:spacing w:after="120" w:line="360" w:lineRule="auto"/>
       </w:pPr>
-      <w:bookmarkStart w:id="15" w:name="_Toc456547919"/>
+      <w:bookmarkStart w:id="14" w:name="_Toc456547919"/>
       <w:r>
         <w:t xml:space="preserve">How Much IP </w:t>
       </w:r>
@@ -8826,7 +8892,7 @@
       <w:r>
         <w:t>Capacity is Used/Available?</w:t>
       </w:r>
-      <w:bookmarkEnd w:id="15"/>
+      <w:bookmarkEnd w:id="14"/>
     </w:p>
     <w:p>
       <w:pPr>
@@ -9016,7 +9082,7 @@
         <w:pStyle w:val="Heading3"/>
         <w:spacing w:after="120" w:line="360" w:lineRule="auto"/>
       </w:pPr>
-      <w:bookmarkStart w:id="16" w:name="_Toc456547920"/>
+      <w:bookmarkStart w:id="15" w:name="_Toc456547920"/>
     </w:p>
     <w:p>
       <w:pPr>
@@ -9026,7 +9092,7 @@
       <w:r>
         <w:t>IP Addresses</w:t>
       </w:r>
-      <w:bookmarkEnd w:id="16"/>
+      <w:bookmarkEnd w:id="15"/>
     </w:p>
     <w:p>
       <w:pPr>
@@ -9146,6 +9212,7 @@
           <w:szCs w:val="24"/>
         </w:rPr>
       </w:pPr>
+      <w:proofErr w:type="spellStart"/>
       <w:r>
         <w:rPr>
           <w:rFonts w:ascii="Arial" w:hAnsi="Arial" w:cs="Arial"/>
@@ -9155,6 +9222,7 @@
         </w:rPr>
         <w:t>ARINCount</w:t>
       </w:r>
+      <w:proofErr w:type="spellEnd"/>
       <w:r>
         <w:rPr>
           <w:rFonts w:ascii="Arial" w:hAnsi="Arial" w:cs="Arial"/>
@@ -10492,7 +10560,7 @@
           <w:rFonts w:ascii="Arial" w:hAnsi="Arial" w:cs="Arial"/>
           <w:sz w:val="20"/>
         </w:rPr>
-        <w:t>June 29</w:t>
+        <w:t>September 28</w:t>
       </w:r>
       <w:r>
         <w:rPr>
@@ -10526,8 +10594,8 @@
           <w:szCs w:val="24"/>
         </w:rPr>
       </w:pPr>
-      <w:bookmarkStart w:id="17" w:name="_Toc354743092"/>
-      <w:bookmarkStart w:id="18" w:name="_Toc354744656"/>
+      <w:bookmarkStart w:id="16" w:name="_Toc354743092"/>
+      <w:bookmarkStart w:id="17" w:name="_Toc354744656"/>
       <w:r>
         <w:rPr>
           <w:rFonts w:ascii="Arial" w:hAnsi="Arial" w:cs="Arial"/>
@@ -10680,13 +10748,13 @@
         <w:pStyle w:val="Heading3"/>
         <w:spacing w:after="120" w:line="360" w:lineRule="auto"/>
       </w:pPr>
-      <w:bookmarkStart w:id="19" w:name="_Toc440275430"/>
-      <w:bookmarkStart w:id="20" w:name="_Toc456547921"/>
+      <w:bookmarkStart w:id="18" w:name="_Toc440275430"/>
+      <w:bookmarkStart w:id="19" w:name="_Toc456547921"/>
       <w:r>
         <w:t>IP Subnets</w:t>
       </w:r>
+      <w:bookmarkEnd w:id="18"/>
       <w:bookmarkEnd w:id="19"/>
-      <w:bookmarkEnd w:id="20"/>
     </w:p>
     <w:p>
       <w:pPr>
@@ -11352,7 +11420,13 @@
         <w:t>. Current IP Subnet Capacity (</w:t>
       </w:r>
       <w:r>
-        <w:t>June 29</w:t>
+        <w:t>September</w:t>
+      </w:r>
+      <w:r>
+        <w:t xml:space="preserve"> 2</w:t>
+      </w:r>
+      <w:r>
+        <w:t>8</w:t>
       </w:r>
       <w:r>
         <w:t>, 201</w:t>
@@ -11363,6 +11437,8 @@
       <w:r>
         <w:t>)</w:t>
       </w:r>
+      <w:bookmarkStart w:id="20" w:name="_GoBack"/>
+      <w:bookmarkEnd w:id="20"/>
     </w:p>
     <w:p>
       <w:pPr>
@@ -11445,9 +11521,9 @@
       <w:r>
         <w:t>IP Addresses</w:t>
       </w:r>
-      <w:bookmarkEnd w:id="11"/>
+      <w:bookmarkEnd w:id="10"/>
+      <w:bookmarkEnd w:id="16"/>
       <w:bookmarkEnd w:id="17"/>
-      <w:bookmarkEnd w:id="18"/>
       <w:bookmarkEnd w:id="22"/>
     </w:p>
     <w:p>
@@ -12316,6 +12392,7 @@
                 <w:color w:val="000000"/>
               </w:rPr>
             </w:pPr>
+            <w:proofErr w:type="spellStart"/>
             <w:r>
               <w:rPr>
                 <w:rFonts w:ascii="Arial" w:eastAsia="Times New Roman" w:hAnsi="Arial" w:cs="Arial"/>
@@ -12323,6 +12400,7 @@
               </w:rPr>
               <w:t>ARINCount</w:t>
             </w:r>
+            <w:proofErr w:type="spellEnd"/>
           </w:p>
         </w:tc>
       </w:tr>
@@ -13169,7 +13247,23 @@
           <w:rFonts w:ascii="Arial" w:hAnsi="Arial" w:cs="Arial"/>
           <w:sz w:val="24"/>
         </w:rPr>
-        <w:t xml:space="preserve">It is unfortunate that the IP resource we are most concerned about has the poorest data quality. The Cap Mgmt team has a project </w:t>
+        <w:t xml:space="preserve">It is unfortunate that the IP resource we are most concerned about has the poorest data quality. The Cap </w:t>
+      </w:r>
+      <w:proofErr w:type="spellStart"/>
+      <w:r>
+        <w:rPr>
+          <w:rFonts w:ascii="Arial" w:hAnsi="Arial" w:cs="Arial"/>
+          <w:sz w:val="24"/>
+        </w:rPr>
+        <w:t>Mgmt</w:t>
+      </w:r>
+      <w:proofErr w:type="spellEnd"/>
+      <w:r>
+        <w:rPr>
+          <w:rFonts w:ascii="Arial" w:hAnsi="Arial" w:cs="Arial"/>
+          <w:sz w:val="24"/>
+        </w:rPr>
+        <w:t xml:space="preserve"> team has a project </w:t>
       </w:r>
       <w:r>
         <w:rPr>
@@ -16349,12 +16443,21 @@
         </w:rPr>
         <w:t xml:space="preserve">While Anthony </w:t>
       </w:r>
-      <w:r>
-        <w:rPr>
-          <w:rFonts w:ascii="Arial" w:hAnsi="Arial" w:cs="Arial"/>
-          <w:sz w:val="24"/>
-        </w:rPr>
-        <w:t xml:space="preserve">Norell </w:t>
+      <w:proofErr w:type="spellStart"/>
+      <w:r>
+        <w:rPr>
+          <w:rFonts w:ascii="Arial" w:hAnsi="Arial" w:cs="Arial"/>
+          <w:sz w:val="24"/>
+        </w:rPr>
+        <w:t>Norell</w:t>
+      </w:r>
+      <w:proofErr w:type="spellEnd"/>
+      <w:r>
+        <w:rPr>
+          <w:rFonts w:ascii="Arial" w:hAnsi="Arial" w:cs="Arial"/>
+          <w:sz w:val="24"/>
+        </w:rPr>
+        <w:t xml:space="preserve"> </w:t>
       </w:r>
       <w:r>
         <w:rPr>
@@ -16487,7 +16590,39 @@
           <w:rFonts w:ascii="Arial" w:hAnsi="Arial" w:cs="Arial"/>
           <w:sz w:val="24"/>
         </w:rPr>
-        <w:t>Bluecat is a provisioning tool, which means it includes data for most probable future IP (address and subnet) use. Remedy and DNS (and ADDM and ping sweep) will only have currently used (static, gateway, ...) addresses. And according to these tools (and Bluecat) we are using less than 40% of our public IP address capacity. Bluecat shows us what addresses and subnets are reserved for future use, whether clients, corporate resources, infra resources, projects (PVLAN, citrix virt, windows OS upgrades, ...). There are over 50,000 IP addresses in a "reserved" state that need to be considered when determining a run-out date.</w:t>
+        <w:t xml:space="preserve">Bluecat is a provisioning tool, which means it includes data for most probable future IP (address and subnet) use. Remedy and DNS (and ADDM and ping sweep) will only have currently used (static, gateway, ...) addresses. And according to these tools (and Bluecat) we are using less than 40% of our public IP address capacity. Bluecat shows us what addresses and subnets are reserved for future use, whether clients, corporate resources, infra resources, projects (PVLAN, </w:t>
+      </w:r>
+      <w:proofErr w:type="spellStart"/>
+      <w:r>
+        <w:rPr>
+          <w:rFonts w:ascii="Arial" w:hAnsi="Arial" w:cs="Arial"/>
+          <w:sz w:val="24"/>
+        </w:rPr>
+        <w:t>citrix</w:t>
+      </w:r>
+      <w:proofErr w:type="spellEnd"/>
+      <w:r>
+        <w:rPr>
+          <w:rFonts w:ascii="Arial" w:hAnsi="Arial" w:cs="Arial"/>
+          <w:sz w:val="24"/>
+        </w:rPr>
+        <w:t xml:space="preserve"> </w:t>
+      </w:r>
+      <w:proofErr w:type="spellStart"/>
+      <w:r>
+        <w:rPr>
+          <w:rFonts w:ascii="Arial" w:hAnsi="Arial" w:cs="Arial"/>
+          <w:sz w:val="24"/>
+        </w:rPr>
+        <w:t>virt</w:t>
+      </w:r>
+      <w:proofErr w:type="spellEnd"/>
+      <w:r>
+        <w:rPr>
+          <w:rFonts w:ascii="Arial" w:hAnsi="Arial" w:cs="Arial"/>
+          <w:sz w:val="24"/>
+        </w:rPr>
+        <w:t>, windows OS upgrades, ...). There are over 50,000 IP addresses in a "reserved" state that need to be considered when determining a run-out date.</w:t>
       </w:r>
     </w:p>
     <w:p>
@@ -16644,7 +16779,23 @@
           <w:rFonts w:ascii="Arial" w:hAnsi="Arial" w:cs="Arial"/>
           <w:sz w:val="24"/>
         </w:rPr>
-        <w:t>We have 196,608 public IP addresses and Bluecat shows 260,628. There are almost 300 subnet overlaps that need to be reconciled. Some are obvious but some are not. I may have mis-judged.</w:t>
+        <w:t xml:space="preserve">We have 196,608 public IP addresses and Bluecat shows 260,628. There are almost 300 subnet overlaps that need to be reconciled. Some are obvious but some are not. I may have </w:t>
+      </w:r>
+      <w:proofErr w:type="spellStart"/>
+      <w:r>
+        <w:rPr>
+          <w:rFonts w:ascii="Arial" w:hAnsi="Arial" w:cs="Arial"/>
+          <w:sz w:val="24"/>
+        </w:rPr>
+        <w:t>mis</w:t>
+      </w:r>
+      <w:proofErr w:type="spellEnd"/>
+      <w:r>
+        <w:rPr>
+          <w:rFonts w:ascii="Arial" w:hAnsi="Arial" w:cs="Arial"/>
+          <w:sz w:val="24"/>
+        </w:rPr>
+        <w:t>-judged.</w:t>
       </w:r>
     </w:p>
     <w:p>
@@ -16660,7 +16811,23 @@
           <w:rFonts w:ascii="Arial" w:hAnsi="Arial" w:cs="Arial"/>
           <w:sz w:val="24"/>
         </w:rPr>
-        <w:t>2. Subnets need to be classified as a "client" subnet or "not a client" subnet in order to perform ARIN Counting. Again, some are obvious but others are not, and again, I may have mis-classified.</w:t>
+        <w:t xml:space="preserve">2. Subnets need to be classified as a "client" subnet or "not a client" subnet in order to perform ARIN Counting. Again, some are obvious but others are not, and again, I may have </w:t>
+      </w:r>
+      <w:proofErr w:type="spellStart"/>
+      <w:r>
+        <w:rPr>
+          <w:rFonts w:ascii="Arial" w:hAnsi="Arial" w:cs="Arial"/>
+          <w:sz w:val="24"/>
+        </w:rPr>
+        <w:t>mis</w:t>
+      </w:r>
+      <w:proofErr w:type="spellEnd"/>
+      <w:r>
+        <w:rPr>
+          <w:rFonts w:ascii="Arial" w:hAnsi="Arial" w:cs="Arial"/>
+          <w:sz w:val="24"/>
+        </w:rPr>
+        <w:t>-classified.</w:t>
       </w:r>
     </w:p>
     <w:p>
@@ -16763,7 +16930,23 @@
           <w:rFonts w:ascii="Arial" w:hAnsi="Arial" w:cs="Arial"/>
           <w:sz w:val="24"/>
         </w:rPr>
-        <w:t>Here the data is tidy'd up a bit. "Subnet mask" determines "subnet usable", and static, reserved, gateway, and free have their own columns.</w:t>
+        <w:t xml:space="preserve">Here the data is </w:t>
+      </w:r>
+      <w:proofErr w:type="spellStart"/>
+      <w:r>
+        <w:rPr>
+          <w:rFonts w:ascii="Arial" w:hAnsi="Arial" w:cs="Arial"/>
+          <w:sz w:val="24"/>
+        </w:rPr>
+        <w:t>tidy'd</w:t>
+      </w:r>
+      <w:proofErr w:type="spellEnd"/>
+      <w:r>
+        <w:rPr>
+          <w:rFonts w:ascii="Arial" w:hAnsi="Arial" w:cs="Arial"/>
+          <w:sz w:val="24"/>
+        </w:rPr>
+        <w:t xml:space="preserve"> up a bit. "Subnet mask" determines "subnet usable", and static, reserved, gateway, and free have their own columns.</w:t>
       </w:r>
     </w:p>
     <w:p>
@@ -16884,7 +17067,23 @@
           <w:sz w:val="24"/>
         </w:rPr>
         <w:br/>
-        <w:t>This list shows 194,916 usable IP addresses, which is closer to he number of public IP addresses in our 3 public address ranges.</w:t>
+        <w:t xml:space="preserve">This list shows 194,916 usable IP addresses, which is closer to </w:t>
+      </w:r>
+      <w:proofErr w:type="spellStart"/>
+      <w:r>
+        <w:rPr>
+          <w:rFonts w:ascii="Arial" w:hAnsi="Arial" w:cs="Arial"/>
+          <w:sz w:val="24"/>
+        </w:rPr>
+        <w:t>he</w:t>
+      </w:r>
+      <w:proofErr w:type="spellEnd"/>
+      <w:r>
+        <w:rPr>
+          <w:rFonts w:ascii="Arial" w:hAnsi="Arial" w:cs="Arial"/>
+          <w:sz w:val="24"/>
+        </w:rPr>
+        <w:t xml:space="preserve"> number of public IP addresses in our 3 public address ranges.</w:t>
       </w:r>
     </w:p>
     <w:p>
@@ -17513,7 +17712,7 @@
         <w:rFonts w:ascii="Calibri" w:eastAsiaTheme="majorEastAsia" w:hAnsi="Calibri" w:cstheme="majorBidi"/>
         <w:noProof/>
       </w:rPr>
-      <w:t>4</w:t>
+      <w:t>24</w:t>
     </w:r>
     <w:r>
       <w:rPr>
@@ -17597,7 +17796,15 @@
         <w:footnoteRef/>
       </w:r>
       <w:r>
-        <w:t xml:space="preserve"> ARINCount = Counting method ARIN uses to assess need for additional IP addresses. See report. Essentially counts all client subnets as completely used even if they are not.</w:t>
+        <w:t xml:space="preserve"> </w:t>
+      </w:r>
+      <w:proofErr w:type="spellStart"/>
+      <w:r>
+        <w:t>ARINCount</w:t>
+      </w:r>
+      <w:proofErr w:type="spellEnd"/>
+      <w:r>
+        <w:t xml:space="preserve"> = Counting method ARIN uses to assess need for additional IP addresses. See report. Essentially counts all client subnets as completely used even if they are not.</w:t>
       </w:r>
     </w:p>
   </w:footnote>
@@ -17661,7 +17868,15 @@
         <w:footnoteRef/>
       </w:r>
       <w:r>
-        <w:t xml:space="preserve"> ARINCount = Counting method ARIN uses to assess need for additional IP addresses. See report. Essentially counts all client subnets as completely used even if they are not.</w:t>
+        <w:t xml:space="preserve"> </w:t>
+      </w:r>
+      <w:proofErr w:type="spellStart"/>
+      <w:r>
+        <w:t>ARINCount</w:t>
+      </w:r>
+      <w:proofErr w:type="spellEnd"/>
+      <w:r>
+        <w:t xml:space="preserve"> = Counting method ARIN uses to assess need for additional IP addresses. See report. Essentially counts all client subnets as completely used even if they are not.</w:t>
       </w:r>
     </w:p>
   </w:footnote>
@@ -22656,7 +22871,7 @@
 </file>
 
 <file path=customXml/itemProps2.xml><?xml version="1.0" encoding="utf-8"?>
-<ds:datastoreItem xmlns:ds="http://schemas.openxmlformats.org/officeDocument/2006/customXml" ds:itemID="{BB44A03D-0BB0-46D1-B365-49003552BC1B}">
+<ds:datastoreItem xmlns:ds="http://schemas.openxmlformats.org/officeDocument/2006/customXml" ds:itemID="{4D79BBE7-2150-42C4-BFC0-BCCA1DBC11A7}">
   <ds:schemaRefs>
     <ds:schemaRef ds:uri="http://schemas.openxmlformats.org/officeDocument/2006/bibliography"/>
   </ds:schemaRefs>

</xml_diff>